<commit_message>
i have no idea.html
</commit_message>
<xml_diff>
--- a/bookdown/_main.docx
+++ b/bookdown/_main.docx
@@ -7,23 +7,13 @@
         <w:pStyle w:val="Title"/>
       </w:pPr>
       <w:r>
-        <w:t xml:space="preserve">x-irl-schools</w:t>
-      </w:r>
-    </w:p>
-    <w:p>
-      <w:pPr>
-        <w:pStyle w:val="Author"/>
-      </w:pPr>
-      <w:r>
-        <w:t xml:space="preserve">s0</w:t>
-      </w:r>
-    </w:p>
-    <w:p>
-      <w:pPr>
-        <w:pStyle w:val="Date"/>
-      </w:pPr>
-      <w:r>
-        <w:t xml:space="preserve">2023-02-09</w:t>
+        <w:t xml:space="preserve">Skilled</w:t>
+      </w:r>
+      <w:r>
+        <w:t xml:space="preserve"> </w:t>
+      </w:r>
+      <w:r>
+        <w:t xml:space="preserve">Reflection</w:t>
       </w:r>
     </w:p>
     <w:p>
@@ -413,7 +403,7 @@
       <w:r>
         <w:t xml:space="preserve">FOOD is the necessary and sufficient material to satisfy these needs. (</w:t>
       </w:r>
-      <w:hyperlink w:anchor="self-self">
+      <w:hyperlink w:anchor="self">
         <w:r>
           <w:rPr>
             <w:rStyle w:val="Hyperlink"/>
@@ -441,7 +431,7 @@
       <w:r>
         <w:t xml:space="preserve">CAKE is all non-FOOD GOALs. (</w:t>
       </w:r>
-      <w:hyperlink w:anchor="self-self">
+      <w:hyperlink w:anchor="self">
         <w:r>
           <w:rPr>
             <w:rStyle w:val="Hyperlink"/>
@@ -469,7 +459,7 @@
       <w:r>
         <w:t xml:space="preserve">SELF is the GOAL to MAINTAIN HABIT, ideally to maximize BET outcomes. (</w:t>
       </w:r>
-      <w:hyperlink w:anchor="self-self">
+      <w:hyperlink w:anchor="self">
         <w:r>
           <w:rPr>
             <w:rStyle w:val="Hyperlink"/>
@@ -811,7 +801,7 @@
       <w:r>
         <w:t xml:space="preserve">A BET is a PLAN that leverages TIME against CHUD to facilitate GOALs or a REALITY check. (</w:t>
       </w:r>
-      <w:hyperlink w:anchor="word-bet">
+      <w:hyperlink w:anchor="bet">
         <w:r>
           <w:rPr>
             <w:rStyle w:val="Hyperlink"/>
@@ -998,7 +988,7 @@
       <w:r>
         <w:t xml:space="preserve">A READER is a WRITER studying their own reaction to and potential use of others’ PLANs. (</w:t>
       </w:r>
-      <w:hyperlink w:anchor="word-read">
+      <w:hyperlink w:anchor="read">
         <w:r>
           <w:rPr>
             <w:rStyle w:val="Hyperlink"/>
@@ -1329,7 +1319,7 @@
       <w:r>
         <w:t xml:space="preserve">A LESSON is an ordered set of prompts, usually three to four, up to 60 minutes.(</w:t>
       </w:r>
-      <w:hyperlink w:anchor="lessons">
+      <w:hyperlink w:anchor="intro-lessons">
         <w:r>
           <w:rPr>
             <w:rStyle w:val="Hyperlink"/>
@@ -1742,7 +1732,7 @@
       <w:r>
         <w:t xml:space="preserve"> </w:t>
       </w:r>
-      <w:hyperlink w:anchor="word-read">
+      <w:hyperlink w:anchor="read">
         <w:r>
           <w:rPr>
             <w:rStyle w:val="Hyperlink"/>
@@ -2741,7 +2731,7 @@
       <w:r>
         <w:t xml:space="preserve">The goals of self are what’s necessary and sufficient to obtain and manage food and maximize bet outcomes (</w:t>
       </w:r>
-      <w:hyperlink w:anchor="word-bet">
+      <w:hyperlink w:anchor="bet">
         <w:r>
           <w:rPr>
             <w:rStyle w:val="Hyperlink"/>
@@ -3188,27 +3178,11 @@
       <w:r>
         <w:t xml:space="preserve">All goals rely on a single, limited source of attention, and existence: you.</w:t>
       </w:r>
-      <w:r>
-        <w:t xml:space="preserve"> </w:t>
-      </w:r>
-      <w:r>
-        <w:t xml:space="preserve">Attention. order, reduce in the order (pictured below).</w:t>
-      </w:r>
-      <w:r>
-        <w:t xml:space="preserve"> </w:t>
-      </w:r>
-      <w:r>
-        <w:t xml:space="preserve">“</w:t>
-      </w:r>
-      <w:r>
-        <w:t xml:space="preserve">a place for everything, everything in its place</w:t>
-      </w:r>
-      <w:r>
-        <w:t xml:space="preserve">”</w:t>
-      </w:r>
-      <w:r>
-        <w:t xml:space="preserve"> </w:t>
-      </w:r>
+    </w:p>
+    <w:p>
+      <w:pPr>
+        <w:pStyle w:val="BodyText"/>
+      </w:pPr>
       <w:r>
         <w:t xml:space="preserve">At its best, this limiting fact drastically improves the reality of plans and goals.</w:t>
       </w:r>
@@ -3218,9 +3192,19 @@
       <w:r>
         <w:t xml:space="preserve">At its worst, it is the most common oversight responsible for bloated [chud][c.h.u.d.].</w:t>
       </w:r>
-      <w:r>
-        <w:t xml:space="preserve"> </w:t>
-      </w:r>
+    </w:p>
+    <w:p>
+      <w:pPr>
+        <w:pStyle w:val="BodyText"/>
+      </w:pPr>
+      <w:r>
+        <w:t xml:space="preserve">The goal of attention is to think; to link your reality here and now with the word that best moves you toward your priority.</w:t>
+      </w:r>
+    </w:p>
+    <w:p>
+      <w:pPr>
+        <w:pStyle w:val="BodyText"/>
+      </w:pPr>
       <w:r>
         <w:t xml:space="preserve">Goal importance partly depends on context (c3.6).</w:t>
       </w:r>
@@ -3437,7 +3421,7 @@
     </w:p>
     <w:bookmarkEnd w:id="54"/>
     <w:bookmarkEnd w:id="55"/>
-    <w:bookmarkStart w:id="61" w:name="ppl"/>
+    <w:bookmarkStart w:id="61" w:name="people"/>
     <w:p>
       <w:pPr>
         <w:pStyle w:val="Heading1"/>
@@ -3463,7 +3447,7 @@
         <w:t xml:space="preserve">“</w:t>
       </w:r>
       <w:r>
-        <w:t xml:space="preserve">Just like you, others are trying to figure out what goes on in their own garden.* ppl are different versions of each others’ pri ([see also c9.70][norms style]).</w:t>
+        <w:t xml:space="preserve">Just like you, others are trying to figure out what goes on in their own garden.* people are different versions of each others’ priorities ([see also c9.70][norms style]).</w:t>
       </w:r>
       <w:r>
         <w:t xml:space="preserve">”</w:t>
@@ -3472,13 +3456,13 @@
         <w:t xml:space="preserve"> </w:t>
       </w:r>
       <w:r>
-        <w:t xml:space="preserve">Amid the goals and forces of this chapter, none of what is described includes using words. reader, you will begin to understand their nature in the next chapter, bet, but as it pertains words that ppl use with each other, not until the last chapter, comm.</w:t>
-      </w:r>
-      <w:r>
-        <w:t xml:space="preserve"> </w:t>
-      </w:r>
-      <w:r>
-        <w:t xml:space="preserve">Consider ppl in terms of the four places of your life:</w:t>
+        <w:t xml:space="preserve">Amid the goals and forces of this chapter, none of what is described includes using words. reader, you will begin to understand their nature in the next chapter, bet, but as it pertains words that people use with each other, not until the last chapter, comm.</w:t>
+      </w:r>
+      <w:r>
+        <w:t xml:space="preserve"> </w:t>
+      </w:r>
+      <w:r>
+        <w:t xml:space="preserve">Consider people in terms of the four places of your life:</w:t>
       </w:r>
     </w:p>
     <w:p>
@@ -3554,13 +3538,13 @@
         <w:pStyle w:val="FirstParagraph"/>
       </w:pPr>
       <w:r>
-        <w:t xml:space="preserve">Despite garden-based pris, most of your time is spent outside your garden, and mostly for work (about 80,000 hours in your life).</w:t>
-      </w:r>
-      <w:r>
-        <w:t xml:space="preserve"> </w:t>
-      </w:r>
-      <w:r>
-        <w:t xml:space="preserve">Acknowledge the ppl in your pris, yet don’t let them distract.</w:t>
+        <w:t xml:space="preserve">Despite garden-based priorities, most of your time is spent outside your garden, and mostly for work (about 80,000 hours in your life).</w:t>
+      </w:r>
+      <w:r>
+        <w:t xml:space="preserve"> </w:t>
+      </w:r>
+      <w:r>
+        <w:t xml:space="preserve">Acknowledge the people in your priorities, yet don’t let them distract.</w:t>
       </w:r>
       <w:r>
         <w:t xml:space="preserve"> </w:t>
@@ -3572,7 +3556,7 @@
         <w:t xml:space="preserve"> </w:t>
       </w:r>
       <w:r>
-        <w:t xml:space="preserve">Spend only as much time needed away for your pris.</w:t>
+        <w:t xml:space="preserve">Spend only as much time needed away for your priorities.</w:t>
       </w:r>
       <w:r>
         <w:t xml:space="preserve"> </w:t>
@@ -3602,7 +3586,7 @@
         <w:t xml:space="preserve"> </w:t>
       </w:r>
       <w:r>
-        <w:t xml:space="preserve">From other ppl, right? No silly, you don’t know how to garden a sandwich!</w:t>
+        <w:t xml:space="preserve">From other people, right? No silly, you don’t know how to garden a sandwich!</w:t>
       </w:r>
       <w:r>
         <w:t xml:space="preserve"> </w:t>
@@ -3650,7 +3634,7 @@
         <w:t xml:space="preserve"> </w:t>
       </w:r>
       <w:r>
-        <w:t xml:space="preserve">person. they are the web of forces of all actions of all ppl, including work, religion, popular attitudes, and doubts.</w:t>
+        <w:t xml:space="preserve">person. they are the web of forces of all actions of all people, including work, religion, popular attitudes, and doubts.</w:t>
       </w:r>
     </w:p>
     <w:bookmarkEnd w:id="58"/>
@@ -3698,7 +3682,7 @@
         <w:t xml:space="preserve"> </w:t>
       </w:r>
       <w:r>
-        <w:t xml:space="preserve">Relationships (rltp) are goals about ppl (ppl).</w:t>
+        <w:t xml:space="preserve">Relationships are goals about people.</w:t>
       </w:r>
       <w:r>
         <w:t xml:space="preserve"> </w:t>
@@ -3716,13 +3700,13 @@
         <w:t xml:space="preserve"> </w:t>
       </w:r>
       <w:r>
-        <w:t xml:space="preserve">A rltp is a reciprocal pair of bets, yours of them, and vice versa. one is the better and the other is the bet and bet on.</w:t>
-      </w:r>
-      <w:r>
-        <w:t xml:space="preserve"> </w:t>
-      </w:r>
-      <w:r>
-        <w:t xml:space="preserve">Rltps, especially family members, coordinate many goals for savings.</w:t>
+        <w:t xml:space="preserve">A relationship is a reciprocal pair of bets, yours of them, and vice versa. one is the better and the other is the bet and bet on.</w:t>
+      </w:r>
+      <w:r>
+        <w:t xml:space="preserve"> </w:t>
+      </w:r>
+      <w:r>
+        <w:t xml:space="preserve">Relationships, especially family members, coordinate many goals for savings.</w:t>
       </w:r>
     </w:p>
     <w:bookmarkEnd w:id="59"/>
@@ -3746,7 +3730,7 @@
         <w:t xml:space="preserve"> </w:t>
       </w:r>
       <w:r>
-        <w:t xml:space="preserve">Sometimes, ppl will contribute to your goals, as if bringing water to crops you didn’t recognize need them. 4. sometimes ppl will try to water your crops when they don’t need watering.</w:t>
+        <w:t xml:space="preserve">Sometimes, people will contribute to your goals, as if bringing water to crops you didn’t recognize need them. 4. sometimes people will try to water your crops when they don’t need watering.</w:t>
       </w:r>
       <w:r>
         <w:t xml:space="preserve"> </w:t>
@@ -3770,37 +3754,37 @@
         <w:t xml:space="preserve"> </w:t>
       </w:r>
       <w:r>
-        <w:t xml:space="preserve">The place, duration and impact on your pris are the basic measurements of a rltp.</w:t>
-      </w:r>
-      <w:r>
-        <w:t xml:space="preserve"> </w:t>
-      </w:r>
-      <w:r>
-        <w:t xml:space="preserve">Pick work and rltps, including friends, that maximize your other pris including possibly one that maximizes time and money to apply to other pris.</w:t>
-      </w:r>
-      <w:r>
-        <w:t xml:space="preserve"> </w:t>
-      </w:r>
-      <w:r>
-        <w:t xml:space="preserve">Maximally align with norms with least compromise to pris. get along with ppl.</w:t>
-      </w:r>
-      <w:r>
-        <w:t xml:space="preserve"> </w:t>
-      </w:r>
-      <w:r>
-        <w:t xml:space="preserve">Ppl are the part of pris that require the most care, and fewest words.</w:t>
-      </w:r>
-      <w:r>
-        <w:t xml:space="preserve"> </w:t>
-      </w:r>
-      <w:r>
-        <w:t xml:space="preserve">A good rltp is a contract of the reciprocated actions (use) between two ppl.</w:t>
-      </w:r>
-      <w:r>
-        <w:t xml:space="preserve"> </w:t>
-      </w:r>
-      <w:r>
-        <w:t xml:space="preserve">A bad rltp is hyped mutual bets (unaligned with actions), that waste time.</w:t>
+        <w:t xml:space="preserve">The place, duration and impact on your priorities are the basic measurements of a relationship.</w:t>
+      </w:r>
+      <w:r>
+        <w:t xml:space="preserve"> </w:t>
+      </w:r>
+      <w:r>
+        <w:t xml:space="preserve">Pick work and relationships, including friends, that maximize your other priorities including possibly one that maximizes time and money to apply to other priorities.</w:t>
+      </w:r>
+      <w:r>
+        <w:t xml:space="preserve"> </w:t>
+      </w:r>
+      <w:r>
+        <w:t xml:space="preserve">Maximally align with norms with least compromise to priorities. get along with people.</w:t>
+      </w:r>
+      <w:r>
+        <w:t xml:space="preserve"> </w:t>
+      </w:r>
+      <w:r>
+        <w:t xml:space="preserve">people are the part of priorities that require the most care, and fewest words.</w:t>
+      </w:r>
+      <w:r>
+        <w:t xml:space="preserve"> </w:t>
+      </w:r>
+      <w:r>
+        <w:t xml:space="preserve">A good relationship is a contract of the reciprocated actions (use) between two people.</w:t>
+      </w:r>
+      <w:r>
+        <w:t xml:space="preserve"> </w:t>
+      </w:r>
+      <w:r>
+        <w:t xml:space="preserve">A bad relationship is hyped mutual bets (unaligned with actions), that waste time.</w:t>
       </w:r>
     </w:p>
     <w:bookmarkEnd w:id="60"/>
@@ -4318,19 +4302,85 @@
         <w:pStyle w:val="FirstParagraph"/>
       </w:pPr>
       <w:r>
-        <w:t xml:space="preserve">A classroom is a special case of market and work; the direct and shared exchange of mental work, for the purpose of improving individual pris.</w:t>
-      </w:r>
-      <w:r>
-        <w:t xml:space="preserve"> </w:t>
-      </w:r>
-      <w:r>
-        <w:t xml:space="preserve">No one chose to be born. everyone begins life with their own unnamed and unanswered problems.</w:t>
-      </w:r>
-      <w:r>
-        <w:t xml:space="preserve"> </w:t>
-      </w:r>
-      <w:r>
-        <w:t xml:space="preserve">Books are an author’s answers; they can only tell a student what the answer is not (quite).</w:t>
+        <w:rPr>
+          <w:bCs/>
+          <w:b/>
+        </w:rPr>
+        <w:t xml:space="preserve">Definition:</w:t>
+      </w:r>
+      <w:r>
+        <w:t xml:space="preserve"> </w:t>
+      </w:r>
+      <w:r>
+        <w:t xml:space="preserve">A classroom is a special case of market and</w:t>
+      </w:r>
+      <w:r>
+        <w:t xml:space="preserve"> </w:t>
+      </w:r>
+      <w:hyperlink w:anchor="work">
+        <w:r>
+          <w:rPr>
+            <w:rStyle w:val="Hyperlink"/>
+          </w:rPr>
+          <w:t xml:space="preserve">work</w:t>
+        </w:r>
+      </w:hyperlink>
+      <w:r>
+        <w:t xml:space="preserve">; the direct and shared exchange of</w:t>
+      </w:r>
+      <w:r>
+        <w:t xml:space="preserve"> </w:t>
+      </w:r>
+      <w:hyperlink w:anchor="analysis">
+        <w:r>
+          <w:rPr>
+            <w:rStyle w:val="Hyperlink"/>
+          </w:rPr>
+          <w:t xml:space="preserve">mental work</w:t>
+        </w:r>
+      </w:hyperlink>
+      <w:r>
+        <w:t xml:space="preserve">, for the purpose of improving individual</w:t>
+      </w:r>
+      <w:r>
+        <w:t xml:space="preserve"> </w:t>
+      </w:r>
+      <w:hyperlink w:anchor="priorities">
+        <w:r>
+          <w:rPr>
+            <w:rStyle w:val="Hyperlink"/>
+          </w:rPr>
+          <w:t xml:space="preserve">priorities</w:t>
+        </w:r>
+      </w:hyperlink>
+      <w:r>
+        <w:t xml:space="preserve">.</w:t>
+      </w:r>
+    </w:p>
+    <w:p>
+      <w:pPr>
+        <w:pStyle w:val="BodyText"/>
+      </w:pPr>
+      <w:r>
+        <w:t xml:space="preserve">No one chose to be born.</w:t>
+      </w:r>
+      <w:r>
+        <w:t xml:space="preserve"> </w:t>
+      </w:r>
+      <w:r>
+        <w:t xml:space="preserve">Everyone begins life with their own unnamed and unanswered problems.</w:t>
+      </w:r>
+      <w:r>
+        <w:t xml:space="preserve"> </w:t>
+      </w:r>
+      <w:r>
+        <w:t xml:space="preserve">Books are an author’s answers.</w:t>
+      </w:r>
+      <w:r>
+        <w:t xml:space="preserve"> </w:t>
+      </w:r>
+      <w:r>
+        <w:t xml:space="preserve">They can only tell a student what the answer is not (quite).</w:t>
       </w:r>
       <w:r>
         <w:t xml:space="preserve"> </w:t>
@@ -4378,13 +4428,13 @@
         <w:t xml:space="preserve"> </w:t>
       </w:r>
       <w:r>
-        <w:t xml:space="preserve">Any social role you wish to take on, artist, engineer, therapist, insurance salesperson, reliable partner, is customized intimately, curated perfectly for what you need.</w:t>
-      </w:r>
-      <w:r>
-        <w:t xml:space="preserve"> </w:t>
-      </w:r>
-      <w:r>
-        <w:t xml:space="preserve">Any rltp or interpersonal skill that is realistically possible for you is preceded with the guidance and education that prepares you emotionally to choose the right experiences that set you up to be most likely to find and make the most of opportunities to share yourself with another.</w:t>
+        <w:t xml:space="preserve">In this book, any social role you wish to take on, artist, engineer, therapist, insurance salesperson, reliable partner, would be customized intimately, curated perfectly for what you need.</w:t>
+      </w:r>
+      <w:r>
+        <w:t xml:space="preserve"> </w:t>
+      </w:r>
+      <w:r>
+        <w:t xml:space="preserve">Any relationship or interpersonal skill that is realistically possible for you is preceded with the guidance and education that prepares you emotionally to choose the right experiences that set you up to be most likely to find and make the most of opportunities to share yourself with another.</w:t>
       </w:r>
     </w:p>
     <w:bookmarkEnd w:id="71"/>
@@ -4446,39 +4496,83 @@
       <w:r>
         <w:t xml:space="preserve">This is a boot camp whose purpose is</w:t>
       </w:r>
-      <w:r>
-        <w:t xml:space="preserve"> </w:t>
-      </w:r>
+    </w:p>
+    <w:p>
+      <w:pPr>
+        <w:numPr>
+          <w:ilvl w:val="0"/>
+          <w:numId w:val="1005"/>
+        </w:numPr>
+        <w:pStyle w:val="Compact"/>
+      </w:pPr>
       <w:r>
         <w:t xml:space="preserve">To train adults to think harder, clearer and more effectively.</w:t>
       </w:r>
       <w:r>
-        <w:t xml:space="preserve"> </w:t>
-      </w:r>
+        <w:br/>
+      </w:r>
+    </w:p>
+    <w:p>
+      <w:pPr>
+        <w:numPr>
+          <w:ilvl w:val="0"/>
+          <w:numId w:val="1005"/>
+        </w:numPr>
+        <w:pStyle w:val="Compact"/>
+      </w:pPr>
       <w:r>
         <w:t xml:space="preserve">To produce intelligent solutions for personal and social puzzles.</w:t>
       </w:r>
       <w:r>
-        <w:t xml:space="preserve"> </w:t>
-      </w:r>
+        <w:br/>
+      </w:r>
+    </w:p>
+    <w:p>
+      <w:pPr>
+        <w:numPr>
+          <w:ilvl w:val="0"/>
+          <w:numId w:val="1005"/>
+        </w:numPr>
+        <w:pStyle w:val="Compact"/>
+      </w:pPr>
       <w:r>
         <w:t xml:space="preserve">To have a higher cognitive discipline.</w:t>
       </w:r>
       <w:r>
-        <w:t xml:space="preserve"> </w:t>
-      </w:r>
+        <w:br/>
+      </w:r>
+    </w:p>
+    <w:p>
+      <w:pPr>
+        <w:numPr>
+          <w:ilvl w:val="0"/>
+          <w:numId w:val="1005"/>
+        </w:numPr>
+        <w:pStyle w:val="Compact"/>
+      </w:pPr>
       <w:r>
         <w:t xml:space="preserve">To instill shared cake about reason, thinking and discourse.</w:t>
       </w:r>
       <w:r>
-        <w:t xml:space="preserve"> </w:t>
-      </w:r>
+        <w:br/>
+      </w:r>
+    </w:p>
+    <w:p>
+      <w:pPr>
+        <w:numPr>
+          <w:ilvl w:val="0"/>
+          <w:numId w:val="1005"/>
+        </w:numPr>
+        <w:pStyle w:val="Compact"/>
+      </w:pPr>
       <w:r>
         <w:t xml:space="preserve">To empower.</w:t>
       </w:r>
-      <w:r>
-        <w:t xml:space="preserve"> </w:t>
-      </w:r>
+    </w:p>
+    <w:p>
+      <w:pPr>
+        <w:pStyle w:val="FirstParagraph"/>
+      </w:pPr>
       <w:r>
         <w:t xml:space="preserve">It is a training program designed to break down bad habits of thought, and build good ones while immersed here, a culture of rational thinking isolated from the outside world.</w:t>
       </w:r>
@@ -4552,7 +4646,7 @@
         <w:pStyle w:val="FirstParagraph"/>
       </w:pPr>
       <w:r>
-        <w:t xml:space="preserve">Students are ppl with ideas from experience toward selfish goals.</w:t>
+        <w:t xml:space="preserve">Students are people with ideas from experience toward selfish goals.</w:t>
       </w:r>
       <w:r>
         <w:t xml:space="preserve"> </w:t>
@@ -4689,7 +4783,7 @@
         <w:rPr>
           <w:rStyle w:val="VerbatimChar"/>
         </w:rPr>
-        <w:t xml:space="preserve">1. Quiet, except when tasks require verbal response.</w:t>
+        <w:t xml:space="preserve">1. Quiet except when tasks require verbal response.</w:t>
       </w:r>
       <w:r>
         <w:br/>
@@ -4707,7 +4801,7 @@
         <w:rPr>
           <w:rStyle w:val="VerbatimChar"/>
         </w:rPr>
-        <w:t xml:space="preserve">3. Committed to producing genuinely inspired ideas, working</w:t>
+        <w:t xml:space="preserve">3. Committed to producing genuinely inspired ideas, working.</w:t>
       </w:r>
       <w:r>
         <w:br/>
@@ -4716,7 +4810,7 @@
         <w:rPr>
           <w:rStyle w:val="VerbatimChar"/>
         </w:rPr>
-        <w:t xml:space="preserve">4. Respectful that all are equal in voice, and aim to describe</w:t>
+        <w:t xml:space="preserve">4. Respectful that all are equal in voice and ear.</w:t>
       </w:r>
       <w:r>
         <w:br/>
@@ -4725,7 +4819,7 @@
         <w:rPr>
           <w:rStyle w:val="VerbatimChar"/>
         </w:rPr>
-        <w:t xml:space="preserve">5. Receptive and responsive to prompts and observations (from peers</w:t>
+        <w:t xml:space="preserve">5. Receptive and responsive to prompts and observations.  </w:t>
       </w:r>
       <w:r>
         <w:br/>
@@ -4734,7 +4828,10 @@
         <w:rPr>
           <w:rStyle w:val="VerbatimChar"/>
         </w:rPr>
-        <w:t xml:space="preserve">6. Motivated to describe solutions that benefit others, when</w:t>
+        <w:t xml:space="preserve">6. Motivated to describe solutions that benefit others.  </w:t>
+      </w:r>
+      <w:r>
+        <w:br/>
       </w:r>
       <w:r>
         <w:br/>
@@ -5051,7 +5148,7 @@
         <w:t xml:space="preserve"> </w:t>
       </w:r>
       <w:r>
-        <w:t xml:space="preserve">Assign weights (0 to 9) to what you read, to complete this prompt:</w:t>
+        <w:t xml:space="preserve">Assign weights (0 to 9) to what you read, to complete the following prompt.</w:t>
       </w:r>
       <w:r>
         <w:t xml:space="preserve"> </w:t>
@@ -5285,7 +5382,7 @@
         <w:t xml:space="preserve">“</w:t>
       </w:r>
       <w:r>
-        <w:t xml:space="preserve">i am.</w:t>
+        <w:t xml:space="preserve">I am</w:t>
       </w:r>
       <w:r>
         <w:t xml:space="preserve">”</w:t>
@@ -5294,7 +5391,7 @@
         <w:t xml:space="preserve"> </w:t>
       </w:r>
       <w:r>
-        <w:t xml:space="preserve">with tag words.</w:t>
+        <w:t xml:space="preserve">(i.e. authorship) with tag words to denote your audience (e.g., veteran).</w:t>
       </w:r>
       <w:r>
         <w:t xml:space="preserve"> </w:t>
@@ -5306,7 +5403,21 @@
         <w:t xml:space="preserve"> </w:t>
       </w:r>
       <w:r>
-        <w:t xml:space="preserve">Writing for lib-ppl, relatable, depersonalized, objective words, minimizes rot, maximizes plan utility.</w:t>
+        <w:t xml:space="preserve">Writing for</w:t>
+      </w:r>
+      <w:r>
+        <w:t xml:space="preserve"> </w:t>
+      </w:r>
+      <w:hyperlink w:anchor="library">
+        <w:r>
+          <w:rPr>
+            <w:rStyle w:val="Hyperlink"/>
+          </w:rPr>
+          <w:t xml:space="preserve">people</w:t>
+        </w:r>
+      </w:hyperlink>
+      <w:r>
+        <w:t xml:space="preserve">, relatable, depersonalized, objective words, minimizes rot, maximizes plan utility.</w:t>
       </w:r>
     </w:p>
     <w:bookmarkEnd w:id="83"/>
@@ -5867,7 +5978,7 @@
       <w:pPr>
         <w:numPr>
           <w:ilvl w:val="0"/>
-          <w:numId w:val="1005"/>
+          <w:numId w:val="1006"/>
         </w:numPr>
         <w:pStyle w:val="Compact"/>
       </w:pPr>
@@ -5879,7 +5990,7 @@
       <w:pPr>
         <w:numPr>
           <w:ilvl w:val="0"/>
-          <w:numId w:val="1005"/>
+          <w:numId w:val="1006"/>
         </w:numPr>
         <w:pStyle w:val="Compact"/>
       </w:pPr>
@@ -5891,7 +6002,7 @@
       <w:pPr>
         <w:numPr>
           <w:ilvl w:val="0"/>
-          <w:numId w:val="1005"/>
+          <w:numId w:val="1006"/>
         </w:numPr>
         <w:pStyle w:val="Compact"/>
       </w:pPr>
@@ -5903,7 +6014,7 @@
       <w:pPr>
         <w:numPr>
           <w:ilvl w:val="0"/>
-          <w:numId w:val="1005"/>
+          <w:numId w:val="1006"/>
         </w:numPr>
         <w:pStyle w:val="Compact"/>
       </w:pPr>
@@ -5915,7 +6026,7 @@
       <w:pPr>
         <w:numPr>
           <w:ilvl w:val="0"/>
-          <w:numId w:val="1005"/>
+          <w:numId w:val="1006"/>
         </w:numPr>
         <w:pStyle w:val="Compact"/>
       </w:pPr>
@@ -5939,7 +6050,7 @@
       <w:pPr>
         <w:numPr>
           <w:ilvl w:val="0"/>
-          <w:numId w:val="1005"/>
+          <w:numId w:val="1006"/>
         </w:numPr>
         <w:pStyle w:val="Compact"/>
       </w:pPr>
@@ -8733,7 +8844,7 @@
       <w:pPr>
         <w:numPr>
           <w:ilvl w:val="0"/>
-          <w:numId w:val="1006"/>
+          <w:numId w:val="1007"/>
         </w:numPr>
         <w:pStyle w:val="Compact"/>
       </w:pPr>
@@ -8745,7 +8856,7 @@
       <w:pPr>
         <w:numPr>
           <w:ilvl w:val="0"/>
-          <w:numId w:val="1006"/>
+          <w:numId w:val="1007"/>
         </w:numPr>
         <w:pStyle w:val="Compact"/>
       </w:pPr>
@@ -8851,7 +8962,7 @@
       <w:pPr>
         <w:numPr>
           <w:ilvl w:val="0"/>
-          <w:numId w:val="1007"/>
+          <w:numId w:val="1008"/>
         </w:numPr>
         <w:pStyle w:val="Compact"/>
       </w:pPr>
@@ -8863,7 +8974,7 @@
       <w:pPr>
         <w:numPr>
           <w:ilvl w:val="0"/>
-          <w:numId w:val="1007"/>
+          <w:numId w:val="1008"/>
         </w:numPr>
         <w:pStyle w:val="Compact"/>
       </w:pPr>
@@ -8875,7 +8986,7 @@
       <w:pPr>
         <w:numPr>
           <w:ilvl w:val="0"/>
-          <w:numId w:val="1007"/>
+          <w:numId w:val="1008"/>
         </w:numPr>
         <w:pStyle w:val="Compact"/>
       </w:pPr>
@@ -8887,7 +8998,7 @@
       <w:pPr>
         <w:numPr>
           <w:ilvl w:val="0"/>
-          <w:numId w:val="1007"/>
+          <w:numId w:val="1008"/>
         </w:numPr>
         <w:pStyle w:val="Compact"/>
       </w:pPr>
@@ -8897,17 +9008,706 @@
     </w:p>
     <w:bookmarkEnd w:id="127"/>
     <w:bookmarkEnd w:id="128"/>
-    <w:bookmarkStart w:id="129" w:name="appendix-lessons"/>
+    <w:bookmarkStart w:id="134" w:name="self-guided-lesson"/>
     <w:p>
       <w:pPr>
         <w:pStyle w:val="Heading1"/>
       </w:pPr>
       <w:r>
+        <w:t xml:space="preserve">Self-Guided Lesson</w:t>
+      </w:r>
+    </w:p>
+    <w:bookmarkStart w:id="129" w:name="expectations"/>
+    <w:p>
+      <w:pPr>
+        <w:pStyle w:val="Heading2"/>
+      </w:pPr>
+      <w:r>
+        <w:t xml:space="preserve">Expectations</w:t>
+      </w:r>
+    </w:p>
+    <w:p>
+      <w:pPr>
+        <w:pStyle w:val="FirstParagraph"/>
+      </w:pPr>
+      <w:r>
+        <w:t xml:space="preserve">This is a subset of the lessons, re-ordered to make for an intense, abridged introduction to the philosophy.</w:t>
+      </w:r>
+    </w:p>
+    <w:p>
+      <w:pPr>
+        <w:pStyle w:val="BodyText"/>
+      </w:pPr>
+      <w:r>
+        <w:t xml:space="preserve">I estimate 2 hours of reading and 5 hours to complete the exercises. As long as you are fully</w:t>
+      </w:r>
+      <w:r>
+        <w:t xml:space="preserve"> </w:t>
+      </w:r>
+      <w:r>
+        <w:t xml:space="preserve">“</w:t>
+      </w:r>
+      <w:r>
+        <w:t xml:space="preserve">present</w:t>
+      </w:r>
+      <w:r>
+        <w:t xml:space="preserve">”</w:t>
+      </w:r>
+      <w:r>
+        <w:t xml:space="preserve"> </w:t>
+      </w:r>
+      <w:r>
+        <w:t xml:space="preserve">for the reading and writing portions, you can expect to do well on it.</w:t>
+      </w:r>
+    </w:p>
+    <w:p>
+      <w:pPr>
+        <w:pStyle w:val="BodyText"/>
+      </w:pPr>
+      <w:r>
+        <w:t xml:space="preserve">In addition to the instructions below, the readings themselves provide guidance on the activities.</w:t>
+      </w:r>
+    </w:p>
+    <w:bookmarkEnd w:id="129"/>
+    <w:bookmarkStart w:id="130" w:name="instructions"/>
+    <w:p>
+      <w:pPr>
+        <w:pStyle w:val="Heading2"/>
+      </w:pPr>
+      <w:r>
+        <w:t xml:space="preserve">Instructions</w:t>
+      </w:r>
+    </w:p>
+    <w:p>
+      <w:pPr>
+        <w:pStyle w:val="FirstParagraph"/>
+      </w:pPr>
+      <w:r>
+        <w:t xml:space="preserve">You’ll notice that the</w:t>
+      </w:r>
+      <w:r>
+        <w:t xml:space="preserve"> </w:t>
+      </w:r>
+      <w:r>
+        <w:t xml:space="preserve">“</w:t>
+      </w:r>
+      <w:r>
+        <w:t xml:space="preserve">Chapters</w:t>
+      </w:r>
+      <w:r>
+        <w:t xml:space="preserve">”</w:t>
+      </w:r>
+      <w:r>
+        <w:t xml:space="preserve"> </w:t>
+      </w:r>
+      <w:r>
+        <w:t xml:space="preserve">are very short-—roughly equal to 1 – 3 pages of textbook reading, for each, AND in plain language. Do not be deceived; the word choices are very deliberate and should be understood carefully. There is very little style and fluff. Even every example and analogy has an important, central purpose. These concepts are not to be read, but to be mastered.</w:t>
+      </w:r>
+    </w:p>
+    <w:p>
+      <w:pPr>
+        <w:pStyle w:val="BodyText"/>
+      </w:pPr>
+      <w:r>
+        <w:t xml:space="preserve">This activity will require two skills that are</w:t>
+      </w:r>
+      <w:r>
+        <w:t xml:space="preserve"> </w:t>
+      </w:r>
+      <w:r>
+        <w:t xml:space="preserve">“</w:t>
+      </w:r>
+      <w:r>
+        <w:t xml:space="preserve">between the lines</w:t>
+      </w:r>
+      <w:r>
+        <w:t xml:space="preserve">”</w:t>
+      </w:r>
+      <w:r>
+        <w:t xml:space="preserve">.</w:t>
+      </w:r>
+    </w:p>
+    <w:p>
+      <w:pPr>
+        <w:pStyle w:val="BodyText"/>
+      </w:pPr>
+      <w:r>
+        <w:t xml:space="preserve">First, I’m only assigning parts of the (very short) book, so you will occasionally want to read an unassigned preceding section and/or glossary definitions (in the preface). The second is that, given the</w:t>
+      </w:r>
+      <w:r>
+        <w:t xml:space="preserve"> </w:t>
+      </w:r>
+      <w:r>
+        <w:t xml:space="preserve">“</w:t>
+      </w:r>
+      <w:r>
+        <w:t xml:space="preserve">dense</w:t>
+      </w:r>
+      <w:r>
+        <w:t xml:space="preserve">”</w:t>
+      </w:r>
+      <w:r>
+        <w:t xml:space="preserve"> </w:t>
+      </w:r>
+      <w:r>
+        <w:t xml:space="preserve">style, be careful with reading too quickly just because it is plain English. You might just have to pause to</w:t>
+      </w:r>
+      <w:r>
+        <w:t xml:space="preserve"> </w:t>
+      </w:r>
+      <w:r>
+        <w:t xml:space="preserve">‘</w:t>
+      </w:r>
+      <w:r>
+        <w:t xml:space="preserve">translate</w:t>
+      </w:r>
+      <w:r>
+        <w:t xml:space="preserve">’</w:t>
+      </w:r>
+      <w:r>
+        <w:t xml:space="preserve"> </w:t>
+      </w:r>
+      <w:r>
+        <w:t xml:space="preserve">ideas, and think about why or how something makes sense or is relevant for you. Doing so will make the Lessons much more approachable and beneficial.</w:t>
+      </w:r>
+    </w:p>
+    <w:p>
+      <w:pPr>
+        <w:pStyle w:val="BodyText"/>
+      </w:pPr>
+      <w:r>
+        <w:t xml:space="preserve">However, if you’re still confused, email me telling me what you’ve read and considered along with what you’re stuck about and I’ll be happy to point you in the right direction!</w:t>
+      </w:r>
+    </w:p>
+    <w:p>
+      <w:pPr>
+        <w:pStyle w:val="BodyText"/>
+      </w:pPr>
+      <w:r>
+        <w:t xml:space="preserve">The lessons are designed to be repeated, so when I’m evaluating it, it matters whether it is your first or second (or 9th) time doing them. Just let me know which version it is, and if you feel necessary, go ahead and share the earlier version(s)—for context. I’ll only grade the version you ask me to.</w:t>
+      </w:r>
+      <w:r>
+        <w:t xml:space="preserve"> </w:t>
+      </w:r>
+      <w:r>
+        <w:t xml:space="preserve">The lessons are to be completed in order, and normally without seeing questions in advance. Take this as a recommendation—I won’t penalize you for reading ahead. However, if you do read ahead do not let yourself be discouraged or try to compensate for the intended structure. Two, you absolutely must stick to the time and word limits, and for each lesson, do it all in one sitting. These restrictions are in place to stop you from over-investing in the activities, or getting overwhelmed by them.</w:t>
+      </w:r>
+    </w:p>
+    <w:p>
+      <w:pPr>
+        <w:pStyle w:val="BodyText"/>
+      </w:pPr>
+      <w:r>
+        <w:t xml:space="preserve">For all of the lessons below, I want you to apply them to your actual here-and-now self, not a hypothetical one. You absolutely may choose what aspect of your real life to engage and disclose, but I would rather hear about your struggles with cooking, than a made up/hypothetical struggle with a roommate. This will require some reframing of the literal tasks to fit your circumstance (this is also described in the reading). As one example,</w:t>
+      </w:r>
+      <w:r>
+        <w:t xml:space="preserve"> </w:t>
+      </w:r>
+      <w:r>
+        <w:t xml:space="preserve">“</w:t>
+      </w:r>
+      <w:r>
+        <w:t xml:space="preserve">Student in School</w:t>
+      </w:r>
+      <w:r>
+        <w:t xml:space="preserve">”</w:t>
+      </w:r>
+      <w:r>
+        <w:t xml:space="preserve"> </w:t>
+      </w:r>
+      <w:r>
+        <w:t xml:space="preserve">will talk about midterms and spring break, which you should reframe as this</w:t>
+      </w:r>
+      <w:r>
+        <w:t xml:space="preserve"> </w:t>
+      </w:r>
+      <w:r>
+        <w:t xml:space="preserve">“</w:t>
+      </w:r>
+      <w:r>
+        <w:t xml:space="preserve">make up week</w:t>
+      </w:r>
+      <w:r>
+        <w:t xml:space="preserve">”</w:t>
+      </w:r>
+      <w:r>
+        <w:t xml:space="preserve"> </w:t>
+      </w:r>
+      <w:r>
+        <w:t xml:space="preserve">and</w:t>
+      </w:r>
+      <w:r>
+        <w:t xml:space="preserve"> </w:t>
+      </w:r>
+      <w:r>
+        <w:t xml:space="preserve">“</w:t>
+      </w:r>
+      <w:r>
+        <w:t xml:space="preserve">summer break</w:t>
+      </w:r>
+      <w:r>
+        <w:t xml:space="preserve">”</w:t>
+      </w:r>
+      <w:r>
+        <w:t xml:space="preserve">. I’ve put a few more notes like this alongside the outline, below.</w:t>
+      </w:r>
+    </w:p>
+    <w:p>
+      <w:pPr>
+        <w:pStyle w:val="BodyText"/>
+      </w:pPr>
+      <w:r>
+        <w:t xml:space="preserve">One final caveat: Reading ahead might actually be beneficial before doing any of the exercises. I say this because Part 3’s readings (its topic is</w:t>
+      </w:r>
+      <w:r>
+        <w:t xml:space="preserve"> </w:t>
+      </w:r>
+      <w:r>
+        <w:t xml:space="preserve">“</w:t>
+      </w:r>
+      <w:r>
+        <w:t xml:space="preserve">how to read</w:t>
+      </w:r>
+      <w:r>
+        <w:t xml:space="preserve">”</w:t>
+      </w:r>
+      <w:r>
+        <w:t xml:space="preserve">) could make Part 1 and 2’s activities and reading more meaningful/clear.</w:t>
+      </w:r>
+    </w:p>
+    <w:bookmarkEnd w:id="130"/>
+    <w:bookmarkStart w:id="131" w:name="part-one"/>
+    <w:p>
+      <w:pPr>
+        <w:pStyle w:val="Heading2"/>
+      </w:pPr>
+      <w:r>
+        <w:t xml:space="preserve">Part one</w:t>
+      </w:r>
+    </w:p>
+    <w:p>
+      <w:pPr>
+        <w:pStyle w:val="FirstParagraph"/>
+      </w:pPr>
+      <w:r>
+        <w:t xml:space="preserve">read chapters:</w:t>
+      </w:r>
+      <w:r>
+        <w:t xml:space="preserve"> </w:t>
+      </w:r>
+      <w:r>
+        <w:t xml:space="preserve">0. Preface (Glossary, here, and big picture of what you’re learning and doing with this activity.</w:t>
+      </w:r>
+      <w:r>
+        <w:t xml:space="preserve"> </w:t>
+      </w:r>
+      <w:r>
+        <w:t xml:space="preserve">1. Introduction</w:t>
+      </w:r>
+      <w:r>
+        <w:t xml:space="preserve"> </w:t>
+      </w:r>
+      <w:r>
+        <w:t xml:space="preserve">8. Revisions (The section</w:t>
+      </w:r>
+      <w:r>
+        <w:t xml:space="preserve"> </w:t>
+      </w:r>
+      <w:r>
+        <w:t xml:space="preserve">“</w:t>
+      </w:r>
+      <w:r>
+        <w:t xml:space="preserve">Skilled Reflection</w:t>
+      </w:r>
+      <w:r>
+        <w:t xml:space="preserve">”</w:t>
+      </w:r>
+      <w:r>
+        <w:t xml:space="preserve"> </w:t>
+      </w:r>
+      <w:r>
+        <w:t xml:space="preserve">is instructions on how to read/do the Lessons, below).</w:t>
+      </w:r>
+      <w:r>
+        <w:t xml:space="preserve"> </w:t>
+      </w:r>
+      <w:r>
+        <w:t xml:space="preserve">Turn in lessons by Tuesday, Midnight. The first you may do on your own, and the second one you should record and send a link to the recordings for me to review, along with the saved text file(s).</w:t>
+      </w:r>
+      <w:r>
+        <w:t xml:space="preserve"> </w:t>
+      </w:r>
+      <w:r>
+        <w:t xml:space="preserve">- Lesson B.</w:t>
+      </w:r>
+      <w:r>
+        <w:t xml:space="preserve"> </w:t>
+      </w:r>
+      <w:r>
+        <w:t xml:space="preserve">“</w:t>
+      </w:r>
+      <w:r>
+        <w:t xml:space="preserve">Define yourself.</w:t>
+      </w:r>
+      <w:r>
+        <w:t xml:space="preserve">”</w:t>
+      </w:r>
+      <w:r>
+        <w:t xml:space="preserve"> </w:t>
+      </w:r>
+      <w:r>
+        <w:t xml:space="preserve">You can skip</w:t>
+      </w:r>
+      <w:r>
+        <w:t xml:space="preserve"> </w:t>
+      </w:r>
+      <w:r>
+        <w:t xml:space="preserve">“</w:t>
+      </w:r>
+      <w:r>
+        <w:t xml:space="preserve">Self-future</w:t>
+      </w:r>
+      <w:r>
+        <w:t xml:space="preserve">”</w:t>
+      </w:r>
+      <w:r>
+        <w:t xml:space="preserve">, since it might be difficult to follow without more context. The last exercise,</w:t>
+      </w:r>
+      <w:r>
+        <w:t xml:space="preserve"> </w:t>
+      </w:r>
+      <w:r>
+        <w:t xml:space="preserve">“</w:t>
+      </w:r>
+      <w:r>
+        <w:t xml:space="preserve">Self-now</w:t>
+      </w:r>
+      <w:r>
+        <w:t xml:space="preserve">”</w:t>
+      </w:r>
+      <w:r>
+        <w:t xml:space="preserve"> </w:t>
+      </w:r>
+      <w:r>
+        <w:t xml:space="preserve">is one you might want to do twice, or at least note that the time-frame allotted will ask you to move very quickly, and its understandable if the first time through it is a bit rough.</w:t>
+      </w:r>
+      <w:r>
+        <w:t xml:space="preserve"> </w:t>
+      </w:r>
+      <w:r>
+        <w:t xml:space="preserve">- Lesson E.</w:t>
+      </w:r>
+      <w:r>
+        <w:t xml:space="preserve"> </w:t>
+      </w:r>
+      <w:r>
+        <w:t xml:space="preserve">“</w:t>
+      </w:r>
+      <w:r>
+        <w:t xml:space="preserve">Self-Testing</w:t>
+      </w:r>
+      <w:r>
+        <w:t xml:space="preserve">”</w:t>
+      </w:r>
+      <w:r>
+        <w:t xml:space="preserve">. This is a general-purpose study technique, based on research from exam 1, so hopefully you’ll find it directly helpful. I want you to record your work on this one. The timing is important, and as mentioned above, totally expected (and intended) that it does not result in a polished product. The doing under specific rules is precisely the merit of the activity.</w:t>
+      </w:r>
+    </w:p>
+    <w:bookmarkEnd w:id="131"/>
+    <w:bookmarkStart w:id="132" w:name="part-two."/>
+    <w:p>
+      <w:pPr>
+        <w:pStyle w:val="Heading2"/>
+      </w:pPr>
+      <w:r>
+        <w:t xml:space="preserve">Part two.</w:t>
+      </w:r>
+    </w:p>
+    <w:p>
+      <w:pPr>
+        <w:pStyle w:val="FirstParagraph"/>
+      </w:pPr>
+      <w:r>
+        <w:t xml:space="preserve">Read chapters:</w:t>
+      </w:r>
+      <w:r>
+        <w:t xml:space="preserve"> </w:t>
+      </w:r>
+      <w:r>
+        <w:t xml:space="preserve">2. SELF</w:t>
+      </w:r>
+      <w:r>
+        <w:t xml:space="preserve"> </w:t>
+      </w:r>
+      <w:r>
+        <w:t xml:space="preserve">3. Pri.</w:t>
+      </w:r>
+      <w:r>
+        <w:t xml:space="preserve"> </w:t>
+      </w:r>
+      <w:r>
+        <w:t xml:space="preserve">5. BET.</w:t>
+      </w:r>
+    </w:p>
+    <w:p>
+      <w:pPr>
+        <w:pStyle w:val="BodyText"/>
+      </w:pPr>
+      <w:r>
+        <w:t xml:space="preserve">These first three chapters are meant to give you the conceptual framework that the next two are based on. The conceptual framework is what you will use to</w:t>
+      </w:r>
+      <w:r>
+        <w:t xml:space="preserve"> </w:t>
+      </w:r>
+      <w:r>
+        <w:t xml:space="preserve">“</w:t>
+      </w:r>
+      <w:r>
+        <w:t xml:space="preserve">translate</w:t>
+      </w:r>
+      <w:r>
+        <w:t xml:space="preserve">”</w:t>
+      </w:r>
+      <w:r>
+        <w:t xml:space="preserve"> </w:t>
+      </w:r>
+      <w:r>
+        <w:t xml:space="preserve">your current life experiences, that are relevant. Pay particular attention to this last chapter, BET, and the section at the end called CHUD and DOUBT. What’s between the lines here, is that</w:t>
+      </w:r>
+      <w:r>
+        <w:t xml:space="preserve"> </w:t>
+      </w:r>
+      <w:r>
+        <w:t xml:space="preserve">“</w:t>
+      </w:r>
+      <w:r>
+        <w:t xml:space="preserve">Doubt</w:t>
+      </w:r>
+      <w:r>
+        <w:t xml:space="preserve">”</w:t>
+      </w:r>
+      <w:r>
+        <w:t xml:space="preserve">, beyond its literal meaning, is the term for any / all psychologically atypical or maladaptive experiences. This will be helpful to keep in mind when doing the relevant exercises.</w:t>
+      </w:r>
+      <w:r>
+        <w:t xml:space="preserve"> </w:t>
+      </w:r>
+      <w:r>
+        <w:t xml:space="preserve">Part Two: Turn in Lessons by Wednesday, midnight:</w:t>
+      </w:r>
+      <w:r>
+        <w:t xml:space="preserve"> </w:t>
+      </w:r>
+      <w:r>
+        <w:t xml:space="preserve">C. Student in School</w:t>
+      </w:r>
+      <w:r>
+        <w:t xml:space="preserve"> </w:t>
+      </w:r>
+      <w:r>
+        <w:t xml:space="preserve">D. DOUBT. For this lesson you may want to take its literal framing, or adapt it to be more relevant to yourself as described above and in the</w:t>
+      </w:r>
+      <w:r>
+        <w:t xml:space="preserve"> </w:t>
+      </w:r>
+      <w:r>
+        <w:t xml:space="preserve">“</w:t>
+      </w:r>
+      <w:r>
+        <w:t xml:space="preserve">Revisions</w:t>
+      </w:r>
+      <w:r>
+        <w:t xml:space="preserve">”</w:t>
+      </w:r>
+      <w:r>
+        <w:t xml:space="preserve"> </w:t>
+      </w:r>
+      <w:r>
+        <w:t xml:space="preserve">chapter.</w:t>
+      </w:r>
+      <w:r>
+        <w:t xml:space="preserve"> </w:t>
+      </w:r>
+      <w:r>
+        <w:t xml:space="preserve">You may choose one of these to be the recorded one, and it’s up to you.</w:t>
+      </w:r>
+    </w:p>
+    <w:bookmarkEnd w:id="132"/>
+    <w:bookmarkStart w:id="133" w:name="part-3"/>
+    <w:p>
+      <w:pPr>
+        <w:pStyle w:val="Heading2"/>
+      </w:pPr>
+      <w:r>
+        <w:t xml:space="preserve">Part 3</w:t>
+      </w:r>
+    </w:p>
+    <w:p>
+      <w:pPr>
+        <w:pStyle w:val="FirstParagraph"/>
+      </w:pPr>
+      <w:r>
+        <w:t xml:space="preserve">Read these parts of Chapter 6:</w:t>
+      </w:r>
+      <w:r>
+        <w:t xml:space="preserve"> </w:t>
+      </w:r>
+      <w:r>
+        <w:t xml:space="preserve">6.3 Roles –pay special attention to</w:t>
+      </w:r>
+      <w:r>
+        <w:t xml:space="preserve"> </w:t>
+      </w:r>
+      <w:r>
+        <w:t xml:space="preserve">“</w:t>
+      </w:r>
+      <w:r>
+        <w:t xml:space="preserve">How to Read</w:t>
+      </w:r>
+      <w:r>
+        <w:t xml:space="preserve">”</w:t>
+      </w:r>
+      <w:r>
+        <w:t xml:space="preserve"> </w:t>
+      </w:r>
+      <w:r>
+        <w:t xml:space="preserve">and</w:t>
+      </w:r>
+      <w:r>
+        <w:t xml:space="preserve"> </w:t>
+      </w:r>
+      <w:r>
+        <w:t xml:space="preserve">“</w:t>
+      </w:r>
+      <w:r>
+        <w:t xml:space="preserve">Read PITCH</w:t>
+      </w:r>
+      <w:r>
+        <w:t xml:space="preserve">”</w:t>
+      </w:r>
+      <w:r>
+        <w:t xml:space="preserve"> </w:t>
+      </w:r>
+      <w:r>
+        <w:t xml:space="preserve">6.4 Line number 1 and 2, which describe an activity regarding</w:t>
+      </w:r>
+      <w:r>
+        <w:t xml:space="preserve"> </w:t>
+      </w:r>
+      <w:r>
+        <w:t xml:space="preserve">“</w:t>
+      </w:r>
+      <w:r>
+        <w:t xml:space="preserve">100 dollars</w:t>
+      </w:r>
+      <w:r>
+        <w:t xml:space="preserve">”</w:t>
+      </w:r>
+      <w:r>
+        <w:t xml:space="preserve">.</w:t>
+      </w:r>
+      <w:r>
+        <w:t xml:space="preserve"> </w:t>
+      </w:r>
+      <w:r>
+        <w:t xml:space="preserve">Turn in this final activity, by Thursday, midnight:</w:t>
+      </w:r>
+      <w:r>
+        <w:t xml:space="preserve"> </w:t>
+      </w:r>
+      <w:r>
+        <w:t xml:space="preserve">Read Chapter 7 WORDS and Chapter 9 Communication, and play the</w:t>
+      </w:r>
+      <w:r>
+        <w:t xml:space="preserve"> </w:t>
+      </w:r>
+      <w:r>
+        <w:t xml:space="preserve">“</w:t>
+      </w:r>
+      <w:r>
+        <w:t xml:space="preserve">100 dollars</w:t>
+      </w:r>
+      <w:r>
+        <w:t xml:space="preserve">”</w:t>
+      </w:r>
+      <w:r>
+        <w:t xml:space="preserve"> </w:t>
+      </w:r>
+      <w:r>
+        <w:t xml:space="preserve">game on Chapter 7 and 9. Imagine assigning 100 dollars to the most important numbered lines in Chapter 7 and/or Chapter 9.</w:t>
+      </w:r>
+      <w:r>
+        <w:t xml:space="preserve"> </w:t>
+      </w:r>
+      <w:r>
+        <w:t xml:space="preserve">That is, find the lines that you think are most valuable for yourself (according to rules and definitions in Roles), and then decide how much it is</w:t>
+      </w:r>
+      <w:r>
+        <w:t xml:space="preserve"> </w:t>
+      </w:r>
+      <w:r>
+        <w:t xml:space="preserve">“</w:t>
+      </w:r>
+      <w:r>
+        <w:t xml:space="preserve">worth</w:t>
+      </w:r>
+      <w:r>
+        <w:t xml:space="preserve">”</w:t>
+      </w:r>
+      <w:r>
+        <w:t xml:space="preserve"> </w:t>
+      </w:r>
+      <w:r>
+        <w:t xml:space="preserve">out of 100 total points. You can make fractions. Pick at least 10 unique lines from at least 4 different sections, but no more than 50 total lines. No time limit for this. For each line that you pick, write a short sentence (up to 10 words) helping me understand your decision, however you think is necessary.</w:t>
+      </w:r>
+    </w:p>
+    <w:p>
+      <w:pPr>
+        <w:pStyle w:val="BodyText"/>
+      </w:pPr>
+      <w:r>
+        <w:t xml:space="preserve">For example, if I was a risky better and trusted my judgment well, I might say</w:t>
+      </w:r>
+      <w:r>
+        <w:t xml:space="preserve"> </w:t>
+      </w:r>
+      <w:r>
+        <w:t xml:space="preserve">- $30 for Chapter 7-line 4. So many bad arguments assume people say what they mean.</w:t>
+      </w:r>
+      <w:r>
+        <w:t xml:space="preserve"> </w:t>
+      </w:r>
+      <w:r>
+        <w:t xml:space="preserve">- $20 for Chapter 7-line 7. I never regret thinking twice about defining my GOALs.</w:t>
+      </w:r>
+      <w:r>
+        <w:t xml:space="preserve"> </w:t>
+      </w:r>
+      <w:r>
+        <w:t xml:space="preserve">- And then split 50 among at least 8 other items in different sections.</w:t>
+      </w:r>
+    </w:p>
+    <w:p>
+      <w:pPr>
+        <w:pStyle w:val="BodyText"/>
+      </w:pPr>
+      <w:r>
+        <w:t xml:space="preserve">None of part 3 needs to be recorded, just share the text file.</w:t>
+      </w:r>
+    </w:p>
+    <w:bookmarkEnd w:id="133"/>
+    <w:bookmarkEnd w:id="134"/>
+    <w:bookmarkStart w:id="135" w:name="appendix-lessons"/>
+    <w:p>
+      <w:pPr>
+        <w:pStyle w:val="Heading1"/>
+      </w:pPr>
+      <w:r>
         <w:t xml:space="preserve">(APPENDIX) Lessons</w:t>
       </w:r>
     </w:p>
-    <w:bookmarkEnd w:id="129"/>
-    <w:bookmarkStart w:id="130" w:name="zero-or-one"/>
+    <w:bookmarkEnd w:id="135"/>
+    <w:bookmarkStart w:id="136" w:name="zero-or-one"/>
     <w:p>
       <w:pPr>
         <w:pStyle w:val="Heading1"/>
@@ -9023,7 +9823,7 @@
       <w:pPr>
         <w:numPr>
           <w:ilvl w:val="0"/>
-          <w:numId w:val="1008"/>
+          <w:numId w:val="1009"/>
         </w:numPr>
         <w:pStyle w:val="Compact"/>
       </w:pPr>
@@ -9035,7 +9835,7 @@
       <w:pPr>
         <w:numPr>
           <w:ilvl w:val="0"/>
-          <w:numId w:val="1008"/>
+          <w:numId w:val="1009"/>
         </w:numPr>
         <w:pStyle w:val="Compact"/>
       </w:pPr>
@@ -9053,7 +9853,7 @@
       <w:pPr>
         <w:numPr>
           <w:ilvl w:val="0"/>
-          <w:numId w:val="1008"/>
+          <w:numId w:val="1009"/>
         </w:numPr>
         <w:pStyle w:val="Compact"/>
       </w:pPr>
@@ -9065,7 +9865,7 @@
       <w:pPr>
         <w:numPr>
           <w:ilvl w:val="0"/>
-          <w:numId w:val="1008"/>
+          <w:numId w:val="1009"/>
         </w:numPr>
         <w:pStyle w:val="Compact"/>
       </w:pPr>
@@ -9103,7 +9903,7 @@
       <w:pPr>
         <w:numPr>
           <w:ilvl w:val="0"/>
-          <w:numId w:val="1009"/>
+          <w:numId w:val="1010"/>
         </w:numPr>
       </w:pPr>
       <w:r>
@@ -9114,7 +9914,7 @@
       <w:pPr>
         <w:numPr>
           <w:ilvl w:val="0"/>
-          <w:numId w:val="1009"/>
+          <w:numId w:val="1010"/>
         </w:numPr>
       </w:pPr>
       <w:r>
@@ -9125,7 +9925,7 @@
       <w:pPr>
         <w:numPr>
           <w:ilvl w:val="0"/>
-          <w:numId w:val="1009"/>
+          <w:numId w:val="1010"/>
         </w:numPr>
       </w:pPr>
       <w:r>
@@ -9142,7 +9942,7 @@
       <w:pPr>
         <w:numPr>
           <w:ilvl w:val="0"/>
-          <w:numId w:val="1009"/>
+          <w:numId w:val="1010"/>
         </w:numPr>
       </w:pPr>
       <w:r>
@@ -9153,7 +9953,7 @@
       <w:pPr>
         <w:numPr>
           <w:ilvl w:val="0"/>
-          <w:numId w:val="1009"/>
+          <w:numId w:val="1010"/>
         </w:numPr>
       </w:pPr>
       <w:r>
@@ -9164,7 +9964,7 @@
       <w:pPr>
         <w:numPr>
           <w:ilvl w:val="0"/>
-          <w:numId w:val="1009"/>
+          <w:numId w:val="1010"/>
         </w:numPr>
       </w:pPr>
       <w:r>
@@ -9175,7 +9975,7 @@
       <w:pPr>
         <w:numPr>
           <w:ilvl w:val="0"/>
-          <w:numId w:val="1009"/>
+          <w:numId w:val="1010"/>
         </w:numPr>
       </w:pPr>
       <w:r>
@@ -9186,7 +9986,7 @@
       <w:pPr>
         <w:numPr>
           <w:ilvl w:val="0"/>
-          <w:numId w:val="1009"/>
+          <w:numId w:val="1010"/>
         </w:numPr>
       </w:pPr>
       <w:r>
@@ -9197,7 +9997,7 @@
       <w:pPr>
         <w:numPr>
           <w:ilvl w:val="0"/>
-          <w:numId w:val="1009"/>
+          <w:numId w:val="1010"/>
         </w:numPr>
       </w:pPr>
       <w:r>
@@ -9208,7 +10008,7 @@
       <w:pPr>
         <w:numPr>
           <w:ilvl w:val="0"/>
-          <w:numId w:val="1009"/>
+          <w:numId w:val="1010"/>
         </w:numPr>
       </w:pPr>
       <w:r>
@@ -9219,7 +10019,7 @@
       <w:pPr>
         <w:numPr>
           <w:ilvl w:val="0"/>
-          <w:numId w:val="1009"/>
+          <w:numId w:val="1010"/>
         </w:numPr>
       </w:pPr>
       <w:r>
@@ -9246,7 +10046,7 @@
       <w:pPr>
         <w:numPr>
           <w:ilvl w:val="0"/>
-          <w:numId w:val="1009"/>
+          <w:numId w:val="1010"/>
         </w:numPr>
       </w:pPr>
       <w:r>
@@ -9257,7 +10057,7 @@
       <w:pPr>
         <w:numPr>
           <w:ilvl w:val="0"/>
-          <w:numId w:val="1009"/>
+          <w:numId w:val="1010"/>
         </w:numPr>
       </w:pPr>
       <w:r>
@@ -9268,7 +10068,7 @@
       <w:pPr>
         <w:numPr>
           <w:ilvl w:val="0"/>
-          <w:numId w:val="1009"/>
+          <w:numId w:val="1010"/>
         </w:numPr>
       </w:pPr>
       <w:r>
@@ -9279,7 +10079,7 @@
       <w:pPr>
         <w:numPr>
           <w:ilvl w:val="0"/>
-          <w:numId w:val="1009"/>
+          <w:numId w:val="1010"/>
         </w:numPr>
       </w:pPr>
       <w:r>
@@ -9326,7 +10126,7 @@
       <w:pPr>
         <w:numPr>
           <w:ilvl w:val="0"/>
-          <w:numId w:val="1009"/>
+          <w:numId w:val="1010"/>
         </w:numPr>
       </w:pPr>
       <w:r>
@@ -9337,7 +10137,7 @@
       <w:pPr>
         <w:numPr>
           <w:ilvl w:val="0"/>
-          <w:numId w:val="1009"/>
+          <w:numId w:val="1010"/>
         </w:numPr>
       </w:pPr>
       <w:r>
@@ -9352,8 +10152,8 @@
         <w:t xml:space="preserve">If you wrote 1 for 24, congratulations.</w:t>
       </w:r>
     </w:p>
-    <w:bookmarkEnd w:id="130"/>
-    <w:bookmarkStart w:id="136" w:name="define-yourself"/>
+    <w:bookmarkEnd w:id="136"/>
+    <w:bookmarkStart w:id="142" w:name="define-yourself"/>
     <w:p>
       <w:pPr>
         <w:pStyle w:val="Heading1"/>
@@ -9362,7 +10162,7 @@
         <w:t xml:space="preserve">Define Yourself</w:t>
       </w:r>
     </w:p>
-    <w:bookmarkStart w:id="135" w:name="routine-and-ideal"/>
+    <w:bookmarkStart w:id="141" w:name="routine-and-ideal"/>
     <w:p>
       <w:pPr>
         <w:pStyle w:val="Heading2"/>
@@ -9375,7 +10175,7 @@
       <w:pPr>
         <w:numPr>
           <w:ilvl w:val="0"/>
-          <w:numId w:val="1010"/>
+          <w:numId w:val="1011"/>
         </w:numPr>
       </w:pPr>
       <w:r>
@@ -9392,7 +10192,7 @@
       <w:pPr>
         <w:numPr>
           <w:ilvl w:val="0"/>
-          <w:numId w:val="1010"/>
+          <w:numId w:val="1011"/>
         </w:numPr>
       </w:pPr>
       <w:r>
@@ -9409,7 +10209,7 @@
       <w:pPr>
         <w:numPr>
           <w:ilvl w:val="0"/>
-          <w:numId w:val="1010"/>
+          <w:numId w:val="1011"/>
         </w:numPr>
       </w:pPr>
       <w:r>
@@ -9420,7 +10220,7 @@
       <w:pPr>
         <w:numPr>
           <w:ilvl w:val="0"/>
-          <w:numId w:val="1010"/>
+          <w:numId w:val="1011"/>
         </w:numPr>
       </w:pPr>
       <w:r>
@@ -9443,7 +10243,7 @@
       <w:pPr>
         <w:numPr>
           <w:ilvl w:val="0"/>
-          <w:numId w:val="1010"/>
+          <w:numId w:val="1011"/>
         </w:numPr>
       </w:pPr>
       <w:r>
@@ -9547,7 +10347,7 @@
       <w:pPr>
         <w:numPr>
           <w:ilvl w:val="0"/>
-          <w:numId w:val="1010"/>
+          <w:numId w:val="1011"/>
         </w:numPr>
       </w:pPr>
       <w:r>
@@ -9560,7 +10360,7 @@
         <w:t xml:space="preserve">in your first response reflect bets you are making against your habits.</w:t>
       </w:r>
     </w:p>
-    <w:bookmarkStart w:id="134" w:name="self-750"/>
+    <w:bookmarkStart w:id="140" w:name="self-750"/>
     <w:p>
       <w:pPr>
         <w:pStyle w:val="Heading3"/>
@@ -9573,7 +10373,7 @@
       <w:pPr>
         <w:numPr>
           <w:ilvl w:val="0"/>
-          <w:numId w:val="1011"/>
+          <w:numId w:val="1012"/>
         </w:numPr>
         <w:pStyle w:val="Compact"/>
       </w:pPr>
@@ -9585,7 +10385,7 @@
       <w:pPr>
         <w:numPr>
           <w:ilvl w:val="0"/>
-          <w:numId w:val="1011"/>
+          <w:numId w:val="1012"/>
         </w:numPr>
         <w:pStyle w:val="Compact"/>
       </w:pPr>
@@ -9599,7 +10399,7 @@
         <w:t xml:space="preserve">WORDS.</w:t>
       </w:r>
     </w:p>
-    <w:bookmarkStart w:id="131" w:name="self-past"/>
+    <w:bookmarkStart w:id="137" w:name="self-past"/>
     <w:p>
       <w:pPr>
         <w:pStyle w:val="Heading4"/>
@@ -9612,7 +10412,7 @@
       <w:pPr>
         <w:numPr>
           <w:ilvl w:val="0"/>
-          <w:numId w:val="1012"/>
+          <w:numId w:val="1013"/>
         </w:numPr>
         <w:pStyle w:val="Compact"/>
       </w:pPr>
@@ -9626,8 +10426,8 @@
         <w:t xml:space="preserve">they come from?</w:t>
       </w:r>
     </w:p>
-    <w:bookmarkEnd w:id="131"/>
-    <w:bookmarkStart w:id="132" w:name="self-future"/>
+    <w:bookmarkEnd w:id="137"/>
+    <w:bookmarkStart w:id="138" w:name="self-future"/>
     <w:p>
       <w:pPr>
         <w:pStyle w:val="Heading4"/>
@@ -9640,7 +10440,7 @@
       <w:pPr>
         <w:numPr>
           <w:ilvl w:val="0"/>
-          <w:numId w:val="1013"/>
+          <w:numId w:val="1014"/>
         </w:numPr>
         <w:pStyle w:val="Compact"/>
       </w:pPr>
@@ -9670,7 +10470,7 @@
       <w:pPr>
         <w:numPr>
           <w:ilvl w:val="0"/>
-          <w:numId w:val="1013"/>
+          <w:numId w:val="1014"/>
         </w:numPr>
         <w:pStyle w:val="Compact"/>
       </w:pPr>
@@ -9688,7 +10488,7 @@
       <w:pPr>
         <w:numPr>
           <w:ilvl w:val="0"/>
-          <w:numId w:val="1013"/>
+          <w:numId w:val="1014"/>
         </w:numPr>
         <w:pStyle w:val="Compact"/>
       </w:pPr>
@@ -9715,7 +10515,7 @@
       <w:pPr>
         <w:numPr>
           <w:ilvl w:val="0"/>
-          <w:numId w:val="1013"/>
+          <w:numId w:val="1014"/>
         </w:numPr>
         <w:pStyle w:val="Compact"/>
       </w:pPr>
@@ -9727,7 +10527,7 @@
       <w:pPr>
         <w:numPr>
           <w:ilvl w:val="0"/>
-          <w:numId w:val="1014"/>
+          <w:numId w:val="1015"/>
         </w:numPr>
         <w:pStyle w:val="Compact"/>
       </w:pPr>
@@ -9735,8 +10535,8 @@
         <w:t xml:space="preserve">50:50 ends well or in divorce, and 10% major accident leading to depression.</w:t>
       </w:r>
     </w:p>
-    <w:bookmarkEnd w:id="132"/>
-    <w:bookmarkStart w:id="133" w:name="self-now"/>
+    <w:bookmarkEnd w:id="138"/>
+    <w:bookmarkStart w:id="139" w:name="self-now"/>
     <w:p>
       <w:pPr>
         <w:pStyle w:val="Heading4"/>
@@ -9749,7 +10549,7 @@
       <w:pPr>
         <w:numPr>
           <w:ilvl w:val="0"/>
-          <w:numId w:val="1015"/>
+          <w:numId w:val="1016"/>
         </w:numPr>
         <w:pStyle w:val="Compact"/>
       </w:pPr>
@@ -9761,7 +10561,7 @@
       <w:pPr>
         <w:numPr>
           <w:ilvl w:val="0"/>
-          <w:numId w:val="1015"/>
+          <w:numId w:val="1016"/>
         </w:numPr>
         <w:pStyle w:val="Compact"/>
       </w:pPr>
@@ -9779,7 +10579,7 @@
       <w:pPr>
         <w:numPr>
           <w:ilvl w:val="0"/>
-          <w:numId w:val="1015"/>
+          <w:numId w:val="1016"/>
         </w:numPr>
         <w:pStyle w:val="Compact"/>
       </w:pPr>
@@ -9797,7 +10597,7 @@
       <w:pPr>
         <w:numPr>
           <w:ilvl w:val="0"/>
-          <w:numId w:val="1015"/>
+          <w:numId w:val="1016"/>
         </w:numPr>
         <w:pStyle w:val="Compact"/>
       </w:pPr>
@@ -9809,7 +10609,7 @@
       <w:pPr>
         <w:numPr>
           <w:ilvl w:val="0"/>
-          <w:numId w:val="1015"/>
+          <w:numId w:val="1016"/>
         </w:numPr>
         <w:pStyle w:val="Compact"/>
       </w:pPr>
@@ -9821,7 +10621,7 @@
       <w:pPr>
         <w:numPr>
           <w:ilvl w:val="0"/>
-          <w:numId w:val="1015"/>
+          <w:numId w:val="1016"/>
         </w:numPr>
         <w:pStyle w:val="Compact"/>
       </w:pPr>
@@ -9833,7 +10633,7 @@
       <w:pPr>
         <w:numPr>
           <w:ilvl w:val="0"/>
-          <w:numId w:val="1015"/>
+          <w:numId w:val="1016"/>
         </w:numPr>
         <w:pStyle w:val="Compact"/>
       </w:pPr>
@@ -9845,7 +10645,7 @@
       <w:pPr>
         <w:numPr>
           <w:ilvl w:val="0"/>
-          <w:numId w:val="1015"/>
+          <w:numId w:val="1016"/>
         </w:numPr>
         <w:pStyle w:val="Compact"/>
       </w:pPr>
@@ -9863,7 +10663,7 @@
       <w:pPr>
         <w:numPr>
           <w:ilvl w:val="0"/>
-          <w:numId w:val="1015"/>
+          <w:numId w:val="1016"/>
         </w:numPr>
         <w:pStyle w:val="Compact"/>
       </w:pPr>
@@ -9875,7 +10675,7 @@
       <w:pPr>
         <w:numPr>
           <w:ilvl w:val="0"/>
-          <w:numId w:val="1015"/>
+          <w:numId w:val="1016"/>
         </w:numPr>
         <w:pStyle w:val="Compact"/>
       </w:pPr>
@@ -9893,7 +10693,7 @@
       <w:pPr>
         <w:numPr>
           <w:ilvl w:val="0"/>
-          <w:numId w:val="1015"/>
+          <w:numId w:val="1016"/>
         </w:numPr>
         <w:pStyle w:val="Compact"/>
       </w:pPr>
@@ -9926,7 +10726,7 @@
       <w:pPr>
         <w:numPr>
           <w:ilvl w:val="0"/>
-          <w:numId w:val="1015"/>
+          <w:numId w:val="1016"/>
         </w:numPr>
         <w:pStyle w:val="Compact"/>
       </w:pPr>
@@ -9944,7 +10744,7 @@
       <w:pPr>
         <w:numPr>
           <w:ilvl w:val="0"/>
-          <w:numId w:val="1015"/>
+          <w:numId w:val="1016"/>
         </w:numPr>
         <w:pStyle w:val="Compact"/>
       </w:pPr>
@@ -9956,7 +10756,7 @@
       <w:pPr>
         <w:numPr>
           <w:ilvl w:val="0"/>
-          <w:numId w:val="1015"/>
+          <w:numId w:val="1016"/>
         </w:numPr>
         <w:pStyle w:val="Compact"/>
       </w:pPr>
@@ -9968,7 +10768,7 @@
       <w:pPr>
         <w:numPr>
           <w:ilvl w:val="0"/>
-          <w:numId w:val="1015"/>
+          <w:numId w:val="1016"/>
         </w:numPr>
         <w:pStyle w:val="Compact"/>
       </w:pPr>
@@ -9982,11 +10782,11 @@
         <w:t xml:space="preserve">commitment to this PLAN.</w:t>
       </w:r>
     </w:p>
-    <w:bookmarkEnd w:id="133"/>
-    <w:bookmarkEnd w:id="134"/>
-    <w:bookmarkEnd w:id="135"/>
-    <w:bookmarkEnd w:id="136"/>
-    <w:bookmarkStart w:id="144" w:name="student-in-school"/>
+    <w:bookmarkEnd w:id="139"/>
+    <w:bookmarkEnd w:id="140"/>
+    <w:bookmarkEnd w:id="141"/>
+    <w:bookmarkEnd w:id="142"/>
+    <w:bookmarkStart w:id="150" w:name="student-in-school"/>
     <w:p>
       <w:pPr>
         <w:pStyle w:val="Heading1"/>
@@ -9995,7 +10795,7 @@
         <w:t xml:space="preserve">Student in School</w:t>
       </w:r>
     </w:p>
-    <w:bookmarkStart w:id="142" w:name="part-1-10-year-plan"/>
+    <w:bookmarkStart w:id="148" w:name="part-1-10-year-plan"/>
     <w:p>
       <w:pPr>
         <w:pStyle w:val="Heading2"/>
@@ -10056,7 +10856,7 @@
         <w:t xml:space="preserve">move toward any goal you want.</w:t>
       </w:r>
     </w:p>
-    <w:bookmarkStart w:id="137" w:name="task-1.-3m-40w."/>
+    <w:bookmarkStart w:id="143" w:name="task-1.-3m-40w."/>
     <w:p>
       <w:pPr>
         <w:pStyle w:val="Heading3"/>
@@ -10083,8 +10883,8 @@
         <w:t xml:space="preserve">Each no longer than 10 words</w:t>
       </w:r>
     </w:p>
-    <w:bookmarkEnd w:id="137"/>
-    <w:bookmarkStart w:id="138" w:name="task-2.-3m-40w."/>
+    <w:bookmarkEnd w:id="143"/>
+    <w:bookmarkStart w:id="144" w:name="task-2.-3m-40w."/>
     <w:p>
       <w:pPr>
         <w:pStyle w:val="Heading3"/>
@@ -10121,7 +10921,7 @@
       <w:pPr>
         <w:numPr>
           <w:ilvl w:val="0"/>
-          <w:numId w:val="1016"/>
+          <w:numId w:val="1017"/>
         </w:numPr>
         <w:pStyle w:val="Compact"/>
       </w:pPr>
@@ -10133,7 +10933,7 @@
       <w:pPr>
         <w:numPr>
           <w:ilvl w:val="0"/>
-          <w:numId w:val="1016"/>
+          <w:numId w:val="1017"/>
         </w:numPr>
         <w:pStyle w:val="Compact"/>
       </w:pPr>
@@ -10145,7 +10945,7 @@
       <w:pPr>
         <w:numPr>
           <w:ilvl w:val="0"/>
-          <w:numId w:val="1016"/>
+          <w:numId w:val="1017"/>
         </w:numPr>
         <w:pStyle w:val="Compact"/>
       </w:pPr>
@@ -10194,8 +10994,8 @@
         <w:t xml:space="preserve">.</w:t>
       </w:r>
     </w:p>
-    <w:bookmarkEnd w:id="138"/>
-    <w:bookmarkStart w:id="139" w:name="task-3.-5m-50w."/>
+    <w:bookmarkEnd w:id="144"/>
+    <w:bookmarkStart w:id="145" w:name="task-3.-5m-50w."/>
     <w:p>
       <w:pPr>
         <w:pStyle w:val="Heading3"/>
@@ -10262,8 +11062,8 @@
         <w:t xml:space="preserve">get a job which will likely lower all my grades.</w:t>
       </w:r>
     </w:p>
-    <w:bookmarkEnd w:id="139"/>
-    <w:bookmarkStart w:id="140" w:name="task-4.-15m-100w."/>
+    <w:bookmarkEnd w:id="145"/>
+    <w:bookmarkStart w:id="146" w:name="task-4.-15m-100w."/>
     <w:p>
       <w:pPr>
         <w:pStyle w:val="Heading3"/>
@@ -10308,7 +11108,7 @@
       <w:pPr>
         <w:numPr>
           <w:ilvl w:val="0"/>
-          <w:numId w:val="1017"/>
+          <w:numId w:val="1018"/>
         </w:numPr>
         <w:pStyle w:val="Compact"/>
       </w:pPr>
@@ -10326,7 +11126,7 @@
       <w:pPr>
         <w:numPr>
           <w:ilvl w:val="0"/>
-          <w:numId w:val="1017"/>
+          <w:numId w:val="1018"/>
         </w:numPr>
         <w:pStyle w:val="Compact"/>
       </w:pPr>
@@ -10348,8 +11148,8 @@
         <w:t xml:space="preserve">Add 100 more words to your description.</w:t>
       </w:r>
     </w:p>
-    <w:bookmarkEnd w:id="140"/>
-    <w:bookmarkStart w:id="141" w:name="task-5.-15m-50w."/>
+    <w:bookmarkEnd w:id="146"/>
+    <w:bookmarkStart w:id="147" w:name="task-5.-15m-50w."/>
     <w:p>
       <w:pPr>
         <w:pStyle w:val="Heading3"/>
@@ -10410,9 +11210,9 @@
         <w:t xml:space="preserve">Add up to 50 words, and revise.</w:t>
       </w:r>
     </w:p>
-    <w:bookmarkEnd w:id="141"/>
-    <w:bookmarkEnd w:id="142"/>
-    <w:bookmarkStart w:id="143" w:name="part-2-two-week-plan"/>
+    <w:bookmarkEnd w:id="147"/>
+    <w:bookmarkEnd w:id="148"/>
+    <w:bookmarkStart w:id="149" w:name="part-2-two-week-plan"/>
     <w:p>
       <w:pPr>
         <w:pStyle w:val="Heading2"/>
@@ -10425,7 +11225,7 @@
       <w:pPr>
         <w:numPr>
           <w:ilvl w:val="0"/>
-          <w:numId w:val="1018"/>
+          <w:numId w:val="1019"/>
         </w:numPr>
         <w:pStyle w:val="Compact"/>
       </w:pPr>
@@ -10443,7 +11243,7 @@
       <w:pPr>
         <w:numPr>
           <w:ilvl w:val="0"/>
-          <w:numId w:val="1018"/>
+          <w:numId w:val="1019"/>
         </w:numPr>
         <w:pStyle w:val="Compact"/>
       </w:pPr>
@@ -10461,7 +11261,7 @@
       <w:pPr>
         <w:numPr>
           <w:ilvl w:val="0"/>
-          <w:numId w:val="1018"/>
+          <w:numId w:val="1019"/>
         </w:numPr>
         <w:pStyle w:val="Compact"/>
       </w:pPr>
@@ -10485,7 +11285,7 @@
       <w:pPr>
         <w:numPr>
           <w:ilvl w:val="0"/>
-          <w:numId w:val="1018"/>
+          <w:numId w:val="1019"/>
         </w:numPr>
         <w:pStyle w:val="Compact"/>
       </w:pPr>
@@ -10503,7 +11303,7 @@
       <w:pPr>
         <w:numPr>
           <w:ilvl w:val="0"/>
-          <w:numId w:val="1018"/>
+          <w:numId w:val="1019"/>
         </w:numPr>
         <w:pStyle w:val="Compact"/>
       </w:pPr>
@@ -10521,7 +11321,7 @@
       <w:pPr>
         <w:numPr>
           <w:ilvl w:val="0"/>
-          <w:numId w:val="1018"/>
+          <w:numId w:val="1019"/>
         </w:numPr>
         <w:pStyle w:val="Compact"/>
       </w:pPr>
@@ -10539,7 +11339,7 @@
       <w:pPr>
         <w:numPr>
           <w:ilvl w:val="0"/>
-          <w:numId w:val="1018"/>
+          <w:numId w:val="1019"/>
         </w:numPr>
         <w:pStyle w:val="Compact"/>
       </w:pPr>
@@ -10557,7 +11357,7 @@
       <w:pPr>
         <w:numPr>
           <w:ilvl w:val="0"/>
-          <w:numId w:val="1018"/>
+          <w:numId w:val="1019"/>
         </w:numPr>
         <w:pStyle w:val="Compact"/>
       </w:pPr>
@@ -10581,7 +11381,7 @@
       <w:pPr>
         <w:numPr>
           <w:ilvl w:val="0"/>
-          <w:numId w:val="1018"/>
+          <w:numId w:val="1019"/>
         </w:numPr>
         <w:pStyle w:val="Compact"/>
       </w:pPr>
@@ -10599,7 +11399,7 @@
       <w:pPr>
         <w:numPr>
           <w:ilvl w:val="0"/>
-          <w:numId w:val="1018"/>
+          <w:numId w:val="1019"/>
         </w:numPr>
         <w:pStyle w:val="Compact"/>
       </w:pPr>
@@ -10617,7 +11417,7 @@
       <w:pPr>
         <w:numPr>
           <w:ilvl w:val="0"/>
-          <w:numId w:val="1018"/>
+          <w:numId w:val="1019"/>
         </w:numPr>
         <w:pStyle w:val="Compact"/>
       </w:pPr>
@@ -10641,7 +11441,7 @@
       <w:pPr>
         <w:numPr>
           <w:ilvl w:val="0"/>
-          <w:numId w:val="1018"/>
+          <w:numId w:val="1019"/>
         </w:numPr>
         <w:pStyle w:val="Compact"/>
       </w:pPr>
@@ -10659,7 +11459,7 @@
       <w:pPr>
         <w:numPr>
           <w:ilvl w:val="0"/>
-          <w:numId w:val="1018"/>
+          <w:numId w:val="1019"/>
         </w:numPr>
         <w:pStyle w:val="Compact"/>
       </w:pPr>
@@ -10683,7 +11483,7 @@
       <w:pPr>
         <w:numPr>
           <w:ilvl w:val="0"/>
-          <w:numId w:val="1018"/>
+          <w:numId w:val="1019"/>
         </w:numPr>
         <w:pStyle w:val="Compact"/>
       </w:pPr>
@@ -10701,7 +11501,7 @@
       <w:pPr>
         <w:numPr>
           <w:ilvl w:val="0"/>
-          <w:numId w:val="1018"/>
+          <w:numId w:val="1019"/>
         </w:numPr>
         <w:pStyle w:val="Compact"/>
       </w:pPr>
@@ -10751,9 +11551,9 @@
         <w:t xml:space="preserve">incorporated.</w:t>
       </w:r>
     </w:p>
-    <w:bookmarkEnd w:id="143"/>
-    <w:bookmarkEnd w:id="144"/>
-    <w:bookmarkStart w:id="149" w:name="lesson-doubt"/>
+    <w:bookmarkEnd w:id="149"/>
+    <w:bookmarkEnd w:id="150"/>
+    <w:bookmarkStart w:id="155" w:name="lesson-doubt"/>
     <w:p>
       <w:pPr>
         <w:pStyle w:val="Heading1"/>
@@ -10766,7 +11566,7 @@
       <w:pPr>
         <w:numPr>
           <w:ilvl w:val="0"/>
-          <w:numId w:val="1019"/>
+          <w:numId w:val="1020"/>
         </w:numPr>
         <w:pStyle w:val="Compact"/>
       </w:pPr>
@@ -10786,7 +11586,7 @@
         <w:t xml:space="preserve">only you could dream of.</w:t>
       </w:r>
     </w:p>
-    <w:bookmarkStart w:id="145" w:name="task-1.-4m-40w."/>
+    <w:bookmarkStart w:id="151" w:name="task-1.-4m-40w."/>
     <w:p>
       <w:pPr>
         <w:pStyle w:val="Heading2"/>
@@ -10799,7 +11599,7 @@
       <w:pPr>
         <w:numPr>
           <w:ilvl w:val="0"/>
-          <w:numId w:val="1020"/>
+          <w:numId w:val="1021"/>
         </w:numPr>
         <w:pStyle w:val="Compact"/>
       </w:pPr>
@@ -10833,8 +11633,8 @@
         <w:t xml:space="preserve">an author and revise as needed.</w:t>
       </w:r>
     </w:p>
-    <w:bookmarkEnd w:id="145"/>
-    <w:bookmarkStart w:id="146" w:name="task-3.-15m-200w."/>
+    <w:bookmarkEnd w:id="151"/>
+    <w:bookmarkStart w:id="152" w:name="task-3.-15m-200w."/>
     <w:p>
       <w:pPr>
         <w:pStyle w:val="Heading2"/>
@@ -10847,7 +11647,7 @@
       <w:pPr>
         <w:numPr>
           <w:ilvl w:val="0"/>
-          <w:numId w:val="1021"/>
+          <w:numId w:val="1022"/>
         </w:numPr>
         <w:pStyle w:val="Compact"/>
       </w:pPr>
@@ -10885,8 +11685,8 @@
         <w:t xml:space="preserve">hear.</w:t>
       </w:r>
     </w:p>
-    <w:bookmarkEnd w:id="146"/>
-    <w:bookmarkStart w:id="147" w:name="task-4.-2m-your-name."/>
+    <w:bookmarkEnd w:id="152"/>
+    <w:bookmarkStart w:id="153" w:name="task-4.-2m-your-name."/>
     <w:p>
       <w:pPr>
         <w:pStyle w:val="Heading2"/>
@@ -10914,7 +11714,7 @@
       <w:pPr>
         <w:numPr>
           <w:ilvl w:val="0"/>
-          <w:numId w:val="1022"/>
+          <w:numId w:val="1023"/>
         </w:numPr>
         <w:pStyle w:val="Compact"/>
       </w:pPr>
@@ -10941,7 +11741,7 @@
       <w:pPr>
         <w:numPr>
           <w:ilvl w:val="0"/>
-          <w:numId w:val="1022"/>
+          <w:numId w:val="1023"/>
         </w:numPr>
         <w:pStyle w:val="Compact"/>
       </w:pPr>
@@ -10953,7 +11753,7 @@
       <w:pPr>
         <w:numPr>
           <w:ilvl w:val="0"/>
-          <w:numId w:val="1022"/>
+          <w:numId w:val="1023"/>
         </w:numPr>
         <w:pStyle w:val="Compact"/>
       </w:pPr>
@@ -10971,7 +11771,7 @@
       <w:pPr>
         <w:numPr>
           <w:ilvl w:val="0"/>
-          <w:numId w:val="1022"/>
+          <w:numId w:val="1023"/>
         </w:numPr>
         <w:pStyle w:val="Compact"/>
       </w:pPr>
@@ -10983,7 +11783,7 @@
       <w:pPr>
         <w:numPr>
           <w:ilvl w:val="0"/>
-          <w:numId w:val="1022"/>
+          <w:numId w:val="1023"/>
         </w:numPr>
         <w:pStyle w:val="Compact"/>
       </w:pPr>
@@ -11001,7 +11801,7 @@
       <w:pPr>
         <w:numPr>
           <w:ilvl w:val="0"/>
-          <w:numId w:val="1022"/>
+          <w:numId w:val="1023"/>
         </w:numPr>
         <w:pStyle w:val="Compact"/>
       </w:pPr>
@@ -11009,8 +11809,8 @@
         <w:t xml:space="preserve">Read what you need to hear, in the true leader’s voice: yours.</w:t>
       </w:r>
     </w:p>
-    <w:bookmarkEnd w:id="147"/>
-    <w:bookmarkStart w:id="148" w:name="task-5.-15m-0w."/>
+    <w:bookmarkEnd w:id="153"/>
+    <w:bookmarkStart w:id="154" w:name="task-5.-15m-0w."/>
     <w:p>
       <w:pPr>
         <w:pStyle w:val="Heading2"/>
@@ -11023,7 +11823,7 @@
       <w:pPr>
         <w:numPr>
           <w:ilvl w:val="0"/>
-          <w:numId w:val="1023"/>
+          <w:numId w:val="1024"/>
         </w:numPr>
         <w:pStyle w:val="Compact"/>
       </w:pPr>
@@ -11059,7 +11859,7 @@
       <w:pPr>
         <w:numPr>
           <w:ilvl w:val="0"/>
-          <w:numId w:val="1023"/>
+          <w:numId w:val="1024"/>
         </w:numPr>
         <w:pStyle w:val="Compact"/>
       </w:pPr>
@@ -11071,7 +11871,7 @@
       <w:pPr>
         <w:numPr>
           <w:ilvl w:val="0"/>
-          <w:numId w:val="1023"/>
+          <w:numId w:val="1024"/>
         </w:numPr>
         <w:pStyle w:val="Compact"/>
       </w:pPr>
@@ -11095,7 +11895,7 @@
       <w:pPr>
         <w:numPr>
           <w:ilvl w:val="0"/>
-          <w:numId w:val="1023"/>
+          <w:numId w:val="1024"/>
         </w:numPr>
         <w:pStyle w:val="Compact"/>
       </w:pPr>
@@ -11109,9 +11909,9 @@
         <w:t xml:space="preserve">give permission to take action.</w:t>
       </w:r>
     </w:p>
-    <w:bookmarkEnd w:id="148"/>
-    <w:bookmarkEnd w:id="149"/>
-    <w:bookmarkStart w:id="150" w:name="self-testing"/>
+    <w:bookmarkEnd w:id="154"/>
+    <w:bookmarkEnd w:id="155"/>
+    <w:bookmarkStart w:id="156" w:name="self-testing"/>
     <w:p>
       <w:pPr>
         <w:pStyle w:val="Heading1"/>
@@ -11446,8 +12246,8 @@
         <w:t xml:space="preserve">Take your quiz.</w:t>
       </w:r>
     </w:p>
-    <w:bookmarkEnd w:id="150"/>
-    <w:bookmarkStart w:id="170" w:name="other-pedagogies"/>
+    <w:bookmarkEnd w:id="156"/>
+    <w:bookmarkStart w:id="173" w:name="other-pedagogies"/>
     <w:p>
       <w:pPr>
         <w:pStyle w:val="Heading1"/>
@@ -11456,7 +12256,7 @@
         <w:t xml:space="preserve">Other Pedagogies</w:t>
       </w:r>
     </w:p>
-    <w:bookmarkStart w:id="154" w:name="introduction-1"/>
+    <w:bookmarkStart w:id="157" w:name="introduction-1"/>
     <w:p>
       <w:pPr>
         <w:pStyle w:val="Heading2"/>
@@ -11475,7 +12275,7 @@
       <w:r>
         <w:t xml:space="preserve"> </w:t>
       </w:r>
-      <w:hyperlink r:id="rId151">
+      <w:hyperlink w:anchor="education">
         <w:r>
           <w:rPr>
             <w:rStyle w:val="Hyperlink"/>
@@ -11497,7 +12297,7 @@
       <w:r>
         <w:t xml:space="preserve"> </w:t>
       </w:r>
-      <w:hyperlink r:id="rId152">
+      <w:hyperlink w:anchor="words">
         <w:r>
           <w:rPr>
             <w:rStyle w:val="Hyperlink"/>
@@ -11514,7 +12314,7 @@
       <w:r>
         <w:t xml:space="preserve"> </w:t>
       </w:r>
-      <w:hyperlink r:id="rId153">
+      <w:hyperlink w:anchor="communication">
         <w:r>
           <w:rPr>
             <w:rStyle w:val="Hyperlink"/>
@@ -11530,7 +12330,7 @@
       <w:pPr>
         <w:numPr>
           <w:ilvl w:val="0"/>
-          <w:numId w:val="1024"/>
+          <w:numId w:val="1025"/>
         </w:numPr>
         <w:pStyle w:val="Compact"/>
       </w:pPr>
@@ -11545,7 +12345,7 @@
       <w:pPr>
         <w:numPr>
           <w:ilvl w:val="0"/>
-          <w:numId w:val="1024"/>
+          <w:numId w:val="1025"/>
         </w:numPr>
         <w:pStyle w:val="Compact"/>
       </w:pPr>
@@ -11643,8 +12443,8 @@
         <w:t xml:space="preserve">assumes responsibility (and feasibility) of guiding their learning. All other assumptions are secondary, and subject to empirical testing. This point is re-emphasized at the end of section A. Schools and Pedagogies.</w:t>
       </w:r>
     </w:p>
-    <w:bookmarkEnd w:id="154"/>
-    <w:bookmarkStart w:id="169" w:name="schools-and-pedagogies"/>
+    <w:bookmarkEnd w:id="157"/>
+    <w:bookmarkStart w:id="170" w:name="schools-and-pedagogies"/>
     <w:p>
       <w:pPr>
         <w:pStyle w:val="Heading2"/>
@@ -11661,15 +12461,7 @@
         <w:t xml:space="preserve">Some educational programs prioritize intrinsic motivation and reasoning skills. They are listed here in terms of similarity/value with IBC, followed by differences. These lists are at best illustrative rather than descriptively complete.</w:t>
       </w:r>
     </w:p>
-    <w:p>
-      <w:pPr>
-        <w:pStyle w:val="BodyText"/>
-      </w:pPr>
-      <w:r>
-        <w:t xml:space="preserve">links</w:t>
-      </w:r>
-    </w:p>
-    <w:bookmarkStart w:id="157" w:name="fixed-content"/>
+    <w:bookmarkStart w:id="160" w:name="fixed-content"/>
     <w:p>
       <w:pPr>
         <w:pStyle w:val="Heading3"/>
@@ -11685,413 +12477,289 @@
           <w:numId w:val="1026"/>
         </w:numPr>
       </w:pPr>
-      <w:r>
-        <w:rPr>
-          <w:iCs/>
-          <w:i/>
-        </w:rPr>
-        <w:t xml:space="preserve">St. Johns</w:t>
-      </w:r>
-      <w:r>
-        <w:t xml:space="preserve"> </w:t>
-      </w:r>
-      <w:r>
-        <w:t xml:space="preserve">(liberal arts college).</w:t>
-      </w:r>
-      <w:r>
-        <w:t xml:space="preserve"> </w:t>
-      </w:r>
-      <w:hyperlink r:id="rId155">
-        <w:r>
-          <w:rPr>
-            <w:rStyle w:val="Hyperlink"/>
-          </w:rPr>
-          <w:t xml:space="preserve">st_johns</w:t>
-        </w:r>
-      </w:hyperlink>
-    </w:p>
-    <w:p>
-      <w:pPr>
-        <w:numPr>
-          <w:ilvl w:val="1"/>
-          <w:numId w:val="1027"/>
-        </w:numPr>
-        <w:pStyle w:val="Compact"/>
-      </w:pPr>
-      <w:r>
-        <w:t xml:space="preserve">Similarity to IBC: The program fosters independent critical thinking and close reading.</w:t>
-      </w:r>
-    </w:p>
-    <w:p>
-      <w:pPr>
-        <w:numPr>
-          <w:ilvl w:val="1"/>
-          <w:numId w:val="1027"/>
-        </w:numPr>
-        <w:pStyle w:val="Compact"/>
-      </w:pPr>
-      <w:r>
-        <w:t xml:space="preserve">Difference: A curriculum emphasizing primary texts of great minds. Students read the Great Books”.</w:t>
-      </w:r>
-    </w:p>
-    <w:p>
-      <w:pPr>
-        <w:numPr>
-          <w:ilvl w:val="0"/>
-          <w:numId w:val="1026"/>
-        </w:numPr>
-      </w:pPr>
-      <w:r>
-        <w:rPr>
-          <w:iCs/>
-          <w:i/>
-        </w:rPr>
-        <w:t xml:space="preserve">Deep Springs</w:t>
-      </w:r>
-      <w:r>
-        <w:t xml:space="preserve"> </w:t>
-      </w:r>
-      <w:r>
-        <w:t xml:space="preserve">(liberal arts college/community)</w:t>
-      </w:r>
-      <w:r>
-        <w:t xml:space="preserve"> </w:t>
-      </w:r>
-      <w:hyperlink r:id="rId156">
-        <w:r>
-          <w:rPr>
-            <w:rStyle w:val="Hyperlink"/>
-          </w:rPr>
-          <w:t xml:space="preserve">deep_springs</w:t>
-        </w:r>
-      </w:hyperlink>
-    </w:p>
-    <w:p>
-      <w:pPr>
-        <w:numPr>
-          <w:ilvl w:val="0"/>
-          <w:numId w:val="1028"/>
-        </w:numPr>
-      </w:pPr>
-      <w:r>
-        <w:t xml:space="preserve">fewer than 30 students</w:t>
-      </w:r>
-    </w:p>
-    <w:p>
-      <w:pPr>
-        <w:numPr>
-          <w:ilvl w:val="0"/>
-          <w:numId w:val="1028"/>
-        </w:numPr>
-      </w:pPr>
-      <w:r>
-        <w:t xml:space="preserve">Similarity: academic fundamentals, self-reliance: students work 20hrs a week, and participate in self-governance.</w:t>
-      </w:r>
-    </w:p>
-    <w:bookmarkEnd w:id="157"/>
-    <w:bookmarkStart w:id="161" w:name="quasi-open-content"/>
-    <w:p>
-      <w:pPr>
-        <w:pStyle w:val="Heading3"/>
-      </w:pPr>
-      <w:r>
-        <w:t xml:space="preserve">Quasi</w:t>
-      </w:r>
-      <w:r>
-        <w:t xml:space="preserve"> </w:t>
-      </w:r>
-      <w:r>
-        <w:t xml:space="preserve">“</w:t>
-      </w:r>
-      <w:r>
-        <w:t xml:space="preserve">Open</w:t>
-      </w:r>
-      <w:r>
-        <w:t xml:space="preserve">”</w:t>
-      </w:r>
-      <w:r>
-        <w:t xml:space="preserve"> </w:t>
-      </w:r>
-      <w:r>
-        <w:t xml:space="preserve">content</w:t>
-      </w:r>
-    </w:p>
-    <w:p>
-      <w:pPr>
-        <w:numPr>
-          <w:ilvl w:val="0"/>
-          <w:numId w:val="1029"/>
-        </w:numPr>
-        <w:pStyle w:val="Compact"/>
-      </w:pPr>
-      <w:r>
-        <w:rPr>
-          <w:iCs/>
-          <w:i/>
-        </w:rPr>
-        <w:t xml:space="preserve">Montessori</w:t>
-      </w:r>
-      <w:r>
-        <w:t xml:space="preserve"> </w:t>
-      </w:r>
       <w:hyperlink r:id="rId158">
         <w:r>
           <w:rPr>
             <w:rStyle w:val="Hyperlink"/>
           </w:rPr>
-          <w:t xml:space="preserve">montessori</w:t>
+          <w:t xml:space="preserve">St. Johns</w:t>
         </w:r>
       </w:hyperlink>
-    </w:p>
-    <w:p>
-      <w:pPr>
-        <w:pStyle w:val="FirstParagraph"/>
-      </w:pPr>
-      <w:r>
-        <w:t xml:space="preserve">Similarity: pedagogy built from intrinsic motivation (curiosity).</w:t>
-      </w:r>
-    </w:p>
-    <w:p>
-      <w:pPr>
-        <w:numPr>
-          <w:ilvl w:val="0"/>
-          <w:numId w:val="1030"/>
+      <w:r>
+        <w:t xml:space="preserve"> </w:t>
+      </w:r>
+      <w:r>
+        <w:t xml:space="preserve">(liberal arts college).</w:t>
+      </w:r>
+    </w:p>
+    <w:p>
+      <w:pPr>
+        <w:numPr>
+          <w:ilvl w:val="1"/>
+          <w:numId w:val="1027"/>
         </w:numPr>
         <w:pStyle w:val="Compact"/>
       </w:pPr>
       <w:r>
-        <w:rPr>
-          <w:iCs/>
-          <w:i/>
-        </w:rPr>
-        <w:t xml:space="preserve">International Baccalaureate</w:t>
-      </w:r>
-      <w:r>
-        <w:t xml:space="preserve"> </w:t>
-      </w:r>
-      <w:r>
-        <w:t xml:space="preserve">(IB)</w:t>
-      </w:r>
-      <w:r>
-        <w:t xml:space="preserve"> </w:t>
-      </w:r>
+        <w:t xml:space="preserve">Similarity to IBC: The program fosters independent critical thinking and close reading.</w:t>
+      </w:r>
+    </w:p>
+    <w:p>
+      <w:pPr>
+        <w:numPr>
+          <w:ilvl w:val="1"/>
+          <w:numId w:val="1027"/>
+        </w:numPr>
+        <w:pStyle w:val="Compact"/>
+      </w:pPr>
+      <w:r>
+        <w:t xml:space="preserve">Difference: A curriculum emphasizing primary texts of great minds. Students read the Great Books”.</w:t>
+      </w:r>
+    </w:p>
+    <w:p>
+      <w:pPr>
+        <w:numPr>
+          <w:ilvl w:val="0"/>
+          <w:numId w:val="1026"/>
+        </w:numPr>
+      </w:pPr>
       <w:hyperlink r:id="rId159">
         <w:r>
           <w:rPr>
             <w:rStyle w:val="Hyperlink"/>
           </w:rPr>
-          <w:t xml:space="preserve">ib</w:t>
+          <w:t xml:space="preserve">Deep Springs</w:t>
         </w:r>
       </w:hyperlink>
+      <w:r>
+        <w:t xml:space="preserve"> </w:t>
+      </w:r>
+      <w:r>
+        <w:t xml:space="preserve">(liberal arts college/community)</w:t>
+      </w:r>
+    </w:p>
+    <w:p>
+      <w:pPr>
+        <w:numPr>
+          <w:ilvl w:val="0"/>
+          <w:numId w:val="1028"/>
+        </w:numPr>
+      </w:pPr>
+      <w:r>
+        <w:t xml:space="preserve">fewer than 30 students</w:t>
+      </w:r>
+    </w:p>
+    <w:p>
+      <w:pPr>
+        <w:numPr>
+          <w:ilvl w:val="0"/>
+          <w:numId w:val="1028"/>
+        </w:numPr>
+      </w:pPr>
+      <w:r>
+        <w:t xml:space="preserve">Similarity: academic fundamentals, self-reliance: students work 20hrs a week, and participate in self-governance.</w:t>
+      </w:r>
+    </w:p>
+    <w:bookmarkEnd w:id="160"/>
+    <w:bookmarkStart w:id="164" w:name="quasi-open-content"/>
+    <w:p>
+      <w:pPr>
+        <w:pStyle w:val="Heading3"/>
+      </w:pPr>
+      <w:r>
+        <w:t xml:space="preserve">Quasi</w:t>
+      </w:r>
+      <w:r>
+        <w:t xml:space="preserve"> </w:t>
+      </w:r>
+      <w:r>
+        <w:t xml:space="preserve">“</w:t>
+      </w:r>
+      <w:r>
+        <w:t xml:space="preserve">Open</w:t>
+      </w:r>
+      <w:r>
+        <w:t xml:space="preserve">”</w:t>
+      </w:r>
+      <w:r>
+        <w:t xml:space="preserve"> </w:t>
+      </w:r>
+      <w:r>
+        <w:t xml:space="preserve">content</w:t>
+      </w:r>
+    </w:p>
+    <w:p>
+      <w:pPr>
+        <w:numPr>
+          <w:ilvl w:val="0"/>
+          <w:numId w:val="1029"/>
+        </w:numPr>
+        <w:pStyle w:val="Compact"/>
+      </w:pPr>
+      <w:hyperlink r:id="rId161">
+        <w:r>
+          <w:rPr>
+            <w:rStyle w:val="Hyperlink"/>
+          </w:rPr>
+          <w:t xml:space="preserve">Montessori</w:t>
+        </w:r>
+      </w:hyperlink>
     </w:p>
     <w:p>
       <w:pPr>
         <w:pStyle w:val="FirstParagraph"/>
       </w:pPr>
       <w:r>
-        <w:t xml:space="preserve">“</w:t>
-      </w:r>
-      <w:r>
-        <w:t xml:space="preserve">IB learners strive to be: Thinkers, Communicators, Principled, Reflective, Open minded, Balanced, Risk-takers, Inquirers, Caring, and Knowledgeable.</w:t>
-      </w:r>
-      <w:r>
-        <w:t xml:space="preserve">”</w:t>
-      </w:r>
-    </w:p>
-    <w:p>
-      <w:pPr>
-        <w:pStyle w:val="BodyText"/>
-      </w:pPr>
-      <w:r>
-        <w:t xml:space="preserve">For comparison using similar themes, an IBC statement in as few words:</w:t>
-      </w:r>
-    </w:p>
-    <w:p>
-      <w:pPr>
-        <w:pStyle w:val="BodyText"/>
-      </w:pPr>
-      <w:r>
-        <w:t xml:space="preserve">Students arrive curious, ambitious. Personal goals sharpen their wits.</w:t>
-      </w:r>
-      <w:r>
-        <w:br/>
-      </w:r>
-      <w:r>
-        <w:t xml:space="preserve">They skillfully invest in ideas, communication, reflection, and risks.</w:t>
-      </w:r>
-    </w:p>
-    <w:p>
-      <w:pPr>
-        <w:numPr>
-          <w:ilvl w:val="0"/>
-          <w:numId w:val="1031"/>
-        </w:numPr>
-        <w:pStyle w:val="Heading4"/>
-      </w:pPr>
-      <w:bookmarkStart w:id="160" w:name="about-open-content-programs."/>
-      <w:r>
-        <w:t xml:space="preserve">about</w:t>
-      </w:r>
-      <w:r>
-        <w:t xml:space="preserve"> </w:t>
-      </w:r>
-      <w:r>
-        <w:t xml:space="preserve">“</w:t>
-      </w:r>
-      <w:r>
-        <w:t xml:space="preserve">Open</w:t>
-      </w:r>
-      <w:r>
-        <w:t xml:space="preserve">”</w:t>
-      </w:r>
-      <w:r>
-        <w:t xml:space="preserve"> </w:t>
-      </w:r>
-      <w:r>
-        <w:t xml:space="preserve">content programs.</w:t>
-      </w:r>
-      <w:bookmarkEnd w:id="160"/>
-    </w:p>
-    <w:p>
-      <w:pPr>
-        <w:numPr>
-          <w:ilvl w:val="0"/>
-          <w:numId w:val="1032"/>
+        <w:t xml:space="preserve">Similarity: pedagogy built from intrinsic motivation (curiosity).</w:t>
+      </w:r>
+    </w:p>
+    <w:p>
+      <w:pPr>
+        <w:numPr>
+          <w:ilvl w:val="0"/>
+          <w:numId w:val="1030"/>
         </w:numPr>
         <w:pStyle w:val="Compact"/>
       </w:pPr>
-      <w:r>
-        <w:t xml:space="preserve">Emphasize critical thinking. (All)</w:t>
-      </w:r>
-    </w:p>
-    <w:p>
-      <w:pPr>
-        <w:numPr>
-          <w:ilvl w:val="0"/>
-          <w:numId w:val="1032"/>
-        </w:numPr>
-        <w:pStyle w:val="Compact"/>
-      </w:pPr>
-      <w:r>
-        <w:t xml:space="preserve">Sometimes require intrinsic motivation (1,2) and some foster it (3,4).</w:t>
-      </w:r>
-    </w:p>
-    <w:p>
-      <w:pPr>
-        <w:numPr>
-          <w:ilvl w:val="0"/>
-          <w:numId w:val="1032"/>
-        </w:numPr>
-        <w:pStyle w:val="Compact"/>
-      </w:pPr>
-      <w:r>
-        <w:t xml:space="preserve">Some heavily emphasize reading, requiring a strong capacity for abstraction (1,2).</w:t>
-      </w:r>
-    </w:p>
-    <w:p>
-      <w:pPr>
-        <w:numPr>
-          <w:ilvl w:val="0"/>
-          <w:numId w:val="1032"/>
-        </w:numPr>
-        <w:pStyle w:val="Compact"/>
-      </w:pPr>
-      <w:r>
-        <w:t xml:space="preserve">To some degree, all emphasize a curriculum not defined by the student. For example,</w:t>
-      </w:r>
-      <w:r>
-        <w:t xml:space="preserve"> </w:t>
-      </w:r>
-      <w:r>
-        <w:t xml:space="preserve">“</w:t>
-      </w:r>
-      <w:r>
-        <w:t xml:space="preserve">core skills</w:t>
-      </w:r>
-      <w:r>
-        <w:t xml:space="preserve">”</w:t>
-      </w:r>
-      <w:r>
-        <w:t xml:space="preserve">, literature, etc.</w:t>
-      </w:r>
-    </w:p>
-    <w:p>
-      <w:pPr>
-        <w:pStyle w:val="FirstParagraph"/>
-      </w:pPr>
-      <w:r>
-        <w:t xml:space="preserve">Critical thinking and intrinsic motivation are good focal points of an institution. Like (3 and 4), all students have this capacity. What these programs fall short of, to varying degrees, is a strong recognition that the only thing that can be taught is that which the student wants to learn. Any aspect of curricula that is defined by the institution, such as a book to be read, or a concept to be learned, is at risk of failing to harness individual intrinsic motivation. A program that succeeds at teaching a student, is one that begins with the student, before building a curriculum. This is what I call an</w:t>
-      </w:r>
-      <w:r>
-        <w:t xml:space="preserve"> </w:t>
-      </w:r>
-      <w:r>
-        <w:t xml:space="preserve">“</w:t>
-      </w:r>
-      <w:r>
-        <w:t xml:space="preserve">Open</w:t>
-      </w:r>
-      <w:r>
-        <w:t xml:space="preserve">”</w:t>
-      </w:r>
-      <w:r>
-        <w:t xml:space="preserve"> </w:t>
-      </w:r>
-      <w:r>
-        <w:t xml:space="preserve">content curriculum.</w:t>
-      </w:r>
-    </w:p>
-    <w:bookmarkEnd w:id="161"/>
-    <w:bookmarkStart w:id="165" w:name="value-based-programs"/>
-    <w:p>
-      <w:pPr>
-        <w:pStyle w:val="Heading3"/>
-      </w:pPr>
-      <w:r>
-        <w:t xml:space="preserve">Value-based programs</w:t>
-      </w:r>
-    </w:p>
-    <w:p>
-      <w:pPr>
-        <w:pStyle w:val="FirstParagraph"/>
-      </w:pPr>
-      <w:r>
-        <w:t xml:space="preserve">Some programs are built to guide and frame experience. They may also do some labelling of experience (content), but the pedagogical emphasis is on instilling a value system. These programs tend to offer flexibility for variation in the students’ prior experiences and thus motivation, and enable an opportunity for them to adapt their own content. All of these programs offer a value system for deriving content. The basis of these value systems however will vary in terms of it’s intrinsic motivation to each individual, and arguably, its empirical basis of deriving values. Strictly speaking, we can say these programs push content much like the first groups. I separate them here, because they are conceptually framed in a way that is very flexible to the changing dynamics of the real world, and the concepts they push are at least somewhat ego-centric.</w:t>
-      </w:r>
-    </w:p>
-    <w:p>
-      <w:pPr>
-        <w:pStyle w:val="BodyText"/>
-      </w:pPr>
-      <w:r>
-        <w:rPr>
-          <w:iCs/>
-          <w:i/>
-        </w:rPr>
-        <w:t xml:space="preserve">Landmark Forum</w:t>
-      </w:r>
-      <w:r>
-        <w:t xml:space="preserve"> </w:t>
-      </w:r>
       <w:hyperlink r:id="rId162">
         <w:r>
           <w:rPr>
             <w:rStyle w:val="Hyperlink"/>
           </w:rPr>
-          <w:t xml:space="preserve">landmarkforum</w:t>
+          <w:t xml:space="preserve">International Baccalaureate</w:t>
         </w:r>
       </w:hyperlink>
-    </w:p>
-    <w:p>
-      <w:pPr>
-        <w:numPr>
-          <w:ilvl w:val="0"/>
-          <w:numId w:val="1033"/>
+      <w:r>
+        <w:t xml:space="preserve"> </w:t>
+      </w:r>
+      <w:r>
+        <w:t xml:space="preserve">(IB)</w:t>
+      </w:r>
+    </w:p>
+    <w:p>
+      <w:pPr>
+        <w:pStyle w:val="FirstParagraph"/>
+      </w:pPr>
+      <w:r>
+        <w:t xml:space="preserve">“</w:t>
+      </w:r>
+      <w:r>
+        <w:t xml:space="preserve">IB learners strive to be: Thinkers, Communicators, Principled, Reflective, Open minded, Balanced, Risk-takers, Inquirers, Caring, and Knowledgeable.</w:t>
+      </w:r>
+      <w:r>
+        <w:t xml:space="preserve">”</w:t>
+      </w:r>
+    </w:p>
+    <w:p>
+      <w:pPr>
+        <w:pStyle w:val="BodyText"/>
+      </w:pPr>
+      <w:r>
+        <w:t xml:space="preserve">For comparison using similar themes, an IBC statement in as few words:</w:t>
+      </w:r>
+    </w:p>
+    <w:p>
+      <w:pPr>
+        <w:pStyle w:val="BodyText"/>
+      </w:pPr>
+      <w:r>
+        <w:t xml:space="preserve">Students arrive curious, ambitious. Personal goals sharpen their wits.</w:t>
+      </w:r>
+      <w:r>
+        <w:br/>
+      </w:r>
+      <w:r>
+        <w:t xml:space="preserve">They skillfully invest in ideas, communication, reflection, and risks.</w:t>
+      </w:r>
+    </w:p>
+    <w:bookmarkStart w:id="163" w:name="about-open-content-programs."/>
+    <w:p>
+      <w:pPr>
+        <w:pStyle w:val="Heading4"/>
+      </w:pPr>
+      <w:r>
+        <w:t xml:space="preserve">about</w:t>
+      </w:r>
+      <w:r>
+        <w:t xml:space="preserve"> </w:t>
+      </w:r>
+      <w:r>
+        <w:t xml:space="preserve">“</w:t>
+      </w:r>
+      <w:r>
+        <w:t xml:space="preserve">Open</w:t>
+      </w:r>
+      <w:r>
+        <w:t xml:space="preserve">”</w:t>
+      </w:r>
+      <w:r>
+        <w:t xml:space="preserve"> </w:t>
+      </w:r>
+      <w:r>
+        <w:t xml:space="preserve">content programs.</w:t>
+      </w:r>
+    </w:p>
+    <w:p>
+      <w:pPr>
+        <w:numPr>
+          <w:ilvl w:val="0"/>
+          <w:numId w:val="1031"/>
         </w:numPr>
         <w:pStyle w:val="Compact"/>
       </w:pPr>
       <w:r>
-        <w:t xml:space="preserve">Emphasizes cognitive bias training, motivational training.</w:t>
+        <w:t xml:space="preserve">Emphasize critical thinking. (All)</w:t>
+      </w:r>
+    </w:p>
+    <w:p>
+      <w:pPr>
+        <w:numPr>
+          <w:ilvl w:val="0"/>
+          <w:numId w:val="1031"/>
+        </w:numPr>
+        <w:pStyle w:val="Compact"/>
+      </w:pPr>
+      <w:r>
+        <w:t xml:space="preserve">Sometimes require intrinsic motivation (1,2) and some foster it (3,4).</w:t>
+      </w:r>
+    </w:p>
+    <w:p>
+      <w:pPr>
+        <w:numPr>
+          <w:ilvl w:val="0"/>
+          <w:numId w:val="1031"/>
+        </w:numPr>
+        <w:pStyle w:val="Compact"/>
+      </w:pPr>
+      <w:r>
+        <w:t xml:space="preserve">Some heavily emphasize reading, requiring a strong capacity for abstraction (1,2).</w:t>
+      </w:r>
+    </w:p>
+    <w:p>
+      <w:pPr>
+        <w:numPr>
+          <w:ilvl w:val="0"/>
+          <w:numId w:val="1031"/>
+        </w:numPr>
+        <w:pStyle w:val="Compact"/>
+      </w:pPr>
+      <w:r>
+        <w:t xml:space="preserve">To some degree, all emphasize a curriculum not defined by the student. For example,</w:t>
+      </w:r>
+      <w:r>
+        <w:t xml:space="preserve"> </w:t>
+      </w:r>
+      <w:r>
+        <w:t xml:space="preserve">“</w:t>
+      </w:r>
+      <w:r>
+        <w:t xml:space="preserve">core skills</w:t>
+      </w:r>
+      <w:r>
+        <w:t xml:space="preserve">”</w:t>
+      </w:r>
+      <w:r>
+        <w:t xml:space="preserve">, literature, etc.</w:t>
       </w:r>
     </w:p>
     <w:p>
@@ -12099,20 +12767,83 @@
         <w:pStyle w:val="FirstParagraph"/>
       </w:pPr>
       <w:r>
-        <w:rPr>
-          <w:iCs/>
-          <w:i/>
-        </w:rPr>
-        <w:t xml:space="preserve">Strozzi Institute</w:t>
-      </w:r>
-      <w:hyperlink r:id="rId163">
+        <w:t xml:space="preserve">Critical thinking and intrinsic motivation are good focal points of an institution. Like (3 and 4), all students have this capacity. What these programs fall short of, to varying degrees, is a strong recognition that the only thing that can be taught is that which the student wants to learn. Any aspect of curricula that is defined by the institution, such as a book to be read, or a concept to be learned, is at risk of failing to harness individual intrinsic motivation. A program that succeeds at teaching a student, is one that begins with the student, before building a curriculum. This is what I call an</w:t>
+      </w:r>
+      <w:r>
+        <w:t xml:space="preserve"> </w:t>
+      </w:r>
+      <w:r>
+        <w:t xml:space="preserve">“</w:t>
+      </w:r>
+      <w:r>
+        <w:t xml:space="preserve">Open</w:t>
+      </w:r>
+      <w:r>
+        <w:t xml:space="preserve">”</w:t>
+      </w:r>
+      <w:r>
+        <w:t xml:space="preserve"> </w:t>
+      </w:r>
+      <w:r>
+        <w:t xml:space="preserve">content curriculum.</w:t>
+      </w:r>
+    </w:p>
+    <w:bookmarkEnd w:id="163"/>
+    <w:bookmarkEnd w:id="164"/>
+    <w:bookmarkStart w:id="167" w:name="value-based-programs"/>
+    <w:p>
+      <w:pPr>
+        <w:pStyle w:val="Heading3"/>
+      </w:pPr>
+      <w:r>
+        <w:t xml:space="preserve">Value-based programs</w:t>
+      </w:r>
+    </w:p>
+    <w:p>
+      <w:pPr>
+        <w:pStyle w:val="FirstParagraph"/>
+      </w:pPr>
+      <w:r>
+        <w:t xml:space="preserve">Some programs are built to guide and frame experience. They may also do some labelling of experience (content), but the pedagogical emphasis is on instilling a value system. These programs tend to offer flexibility for variation in the students’ prior experiences and thus motivation, and enable an opportunity for them to adapt their own content. All of these programs offer a value system for deriving content. The basis of these value systems however will vary in terms of it’s intrinsic motivation to each individual, and arguably, its empirical basis of deriving values. Strictly speaking, we can say these programs push content much like the first groups. I separate them here, because they are conceptually framed in a way that is very flexible to the changing dynamics of the real world, and the concepts they push are at least somewhat ego-centric.</w:t>
+      </w:r>
+    </w:p>
+    <w:p>
+      <w:pPr>
+        <w:pStyle w:val="BodyText"/>
+      </w:pPr>
+      <w:hyperlink r:id="rId165">
         <w:r>
           <w:rPr>
             <w:rStyle w:val="Hyperlink"/>
           </w:rPr>
-          <w:t xml:space="preserve">strozzi</w:t>
+          <w:t xml:space="preserve">Landmark Forum</w:t>
         </w:r>
       </w:hyperlink>
+    </w:p>
+    <w:p>
+      <w:pPr>
+        <w:numPr>
+          <w:ilvl w:val="0"/>
+          <w:numId w:val="1032"/>
+        </w:numPr>
+        <w:pStyle w:val="Compact"/>
+      </w:pPr>
+      <w:r>
+        <w:t xml:space="preserve">Emphasizes cognitive bias training, motivational training.</w:t>
+      </w:r>
+    </w:p>
+    <w:p>
+      <w:pPr>
+        <w:pStyle w:val="FirstParagraph"/>
+      </w:pPr>
+      <w:hyperlink r:id="rId166">
+        <w:r>
+          <w:rPr>
+            <w:rStyle w:val="Hyperlink"/>
+          </w:rPr>
+          <w:t xml:space="preserve">Strozzi Institute</w:t>
+        </w:r>
+      </w:hyperlink>
       <w:r>
         <w:br/>
       </w:r>
@@ -12120,9 +12851,19 @@
         <w:t xml:space="preserve">* Emphasizes self-actualization and self-efficacy</w:t>
       </w:r>
     </w:p>
-    <w:p>
-      <w:pPr>
-        <w:pStyle w:val="BodyText"/>
+    <w:bookmarkEnd w:id="167"/>
+    <w:bookmarkStart w:id="169" w:name="other-programs"/>
+    <w:p>
+      <w:pPr>
+        <w:pStyle w:val="Heading3"/>
+      </w:pPr>
+      <w:r>
+        <w:t xml:space="preserve">Other programs</w:t>
+      </w:r>
+    </w:p>
+    <w:p>
+      <w:pPr>
+        <w:pStyle w:val="FirstParagraph"/>
       </w:pPr>
       <w:r>
         <w:rPr>
@@ -12152,12 +12893,61 @@
       <w:pPr>
         <w:numPr>
           <w:ilvl w:val="0"/>
+          <w:numId w:val="1033"/>
+        </w:numPr>
+        <w:pStyle w:val="Compact"/>
+      </w:pPr>
+      <w:r>
+        <w:t xml:space="preserve">self-sufficiency</w:t>
+      </w:r>
+    </w:p>
+    <w:p>
+      <w:pPr>
+        <w:pStyle w:val="FirstParagraph"/>
+      </w:pPr>
+      <w:hyperlink r:id="rId168">
+        <w:r>
+          <w:rPr>
+            <w:rStyle w:val="Hyperlink"/>
+          </w:rPr>
+          <w:t xml:space="preserve">Self-authoring</w:t>
+        </w:r>
+      </w:hyperlink>
+      <w:r>
+        <w:t xml:space="preserve"> </w:t>
+      </w:r>
+      <w:r>
+        <w:t xml:space="preserve">by Jordan Peterson</w:t>
+      </w:r>
+      <w:r>
+        <w:t xml:space="preserve"> </w:t>
+      </w:r>
+      <w:r>
+        <w:t xml:space="preserve">(an online only self-paced writing program)</w:t>
+      </w:r>
+    </w:p>
+    <w:p>
+      <w:pPr>
+        <w:numPr>
+          <w:ilvl w:val="0"/>
           <w:numId w:val="1034"/>
         </w:numPr>
         <w:pStyle w:val="Compact"/>
       </w:pPr>
       <w:r>
-        <w:t xml:space="preserve">self-sufficiency</w:t>
+        <w:t xml:space="preserve">Critical self-reflection</w:t>
+      </w:r>
+    </w:p>
+    <w:p>
+      <w:pPr>
+        <w:numPr>
+          <w:ilvl w:val="0"/>
+          <w:numId w:val="1034"/>
+        </w:numPr>
+        <w:pStyle w:val="Compact"/>
+      </w:pPr>
+      <w:r>
+        <w:t xml:space="preserve">Self-paced, somewhat one-size-fits all.</w:t>
       </w:r>
     </w:p>
     <w:p>
@@ -12169,161 +12959,112 @@
           <w:iCs/>
           <w:i/>
         </w:rPr>
-        <w:t xml:space="preserve">Self authoring</w:t>
-      </w:r>
-      <w:r>
-        <w:t xml:space="preserve"> </w:t>
-      </w:r>
-      <w:r>
-        <w:t xml:space="preserve">by Jordan Peterson</w:t>
-      </w:r>
-      <w:r>
-        <w:t xml:space="preserve"> </w:t>
-      </w:r>
-      <w:hyperlink r:id="rId164">
+        <w:t xml:space="preserve">Coding Bootcamps</w:t>
+      </w:r>
+      <w:r>
+        <w:t xml:space="preserve">/</w:t>
+      </w:r>
+      <w:r>
+        <w:rPr>
+          <w:iCs/>
+          <w:i/>
+        </w:rPr>
+        <w:t xml:space="preserve">Referral Programs</w:t>
+      </w:r>
+      <w:r>
+        <w:br/>
+      </w:r>
+      <w:r>
+        <w:t xml:space="preserve">These represent the ideal strictly in terms of measurable output, i.e., resume or job-capital. Their downside is cost and inflated self-esteem. Whereas students are taught to trust their ability, they are rarely informed that very little ability is necessary to land a job, which risks mistakened confidence or inflated imposter syndrome once they begin work.</w:t>
+      </w:r>
+    </w:p>
+    <w:bookmarkEnd w:id="169"/>
+    <w:bookmarkEnd w:id="170"/>
+    <w:bookmarkStart w:id="171" w:name="general-observations"/>
+    <w:p>
+      <w:pPr>
+        <w:pStyle w:val="Heading2"/>
+      </w:pPr>
+      <w:r>
+        <w:t xml:space="preserve">General observations</w:t>
+      </w:r>
+    </w:p>
+    <w:p>
+      <w:pPr>
+        <w:pStyle w:val="FirstParagraph"/>
+      </w:pPr>
+      <w:r>
+        <w:t xml:space="preserve">Here I’ll focus on content and value systems. IBC asserts that a value system emerges automatically when a student commits themselves to achieving what they are motivated to achieve.</w:t>
+      </w:r>
+    </w:p>
+    <w:p>
+      <w:pPr>
+        <w:pStyle w:val="BodyText"/>
+      </w:pPr>
+      <w:r>
+        <w:t xml:space="preserve">A</w:t>
+      </w:r>
+      <w:r>
+        <w:t xml:space="preserve"> </w:t>
+      </w:r>
+      <w:r>
+        <w:t xml:space="preserve">“</w:t>
+      </w:r>
+      <w:r>
+        <w:t xml:space="preserve">blank slate</w:t>
+      </w:r>
+      <w:r>
+        <w:t xml:space="preserve">”</w:t>
+      </w:r>
+      <w:r>
+        <w:t xml:space="preserve"> </w:t>
+      </w:r>
+      <w:r>
+        <w:t xml:space="preserve">learning environment is ideal but not realistic. Instead, students begin in a constructed environment that is familiar to their current reality. The instructor facilitates the student’s destruction of the environment–either deconstruction of their reality down to a tabula rasa to be re-built again (bootcamp), or to be revised and optimized toward their own desires (skilled reflection).</w:t>
+      </w:r>
+    </w:p>
+    <w:bookmarkEnd w:id="171"/>
+    <w:bookmarkStart w:id="172" w:name="ideal-curriculum"/>
+    <w:p>
+      <w:pPr>
+        <w:pStyle w:val="Heading2"/>
+      </w:pPr>
+      <w:r>
+        <w:t xml:space="preserve">Ideal Curriculum</w:t>
+      </w:r>
+    </w:p>
+    <w:p>
+      <w:pPr>
+        <w:pStyle w:val="FirstParagraph"/>
+      </w:pPr>
+      <w:r>
+        <w:t xml:space="preserve">What is a tabula rasa that works for all students? That which is the basis of all problems for all people: the existential facts of self and self-awareness.</w:t>
+      </w:r>
+    </w:p>
+    <w:p>
+      <w:pPr>
+        <w:pStyle w:val="BodyText"/>
+      </w:pPr>
+      <w:r>
+        <w:t xml:space="preserve">All humans must eat, sleep, shit, and die. Students begin with a curriculum that forces them to experiment on these facts of life with the goal of gaining more out of life. If you’ve read the book, this should sound familiar. The answer to an ideal curriculum begins with Chapter one:</w:t>
+      </w:r>
+      <w:r>
+        <w:t xml:space="preserve"> </w:t>
+      </w:r>
+      <w:hyperlink w:anchor="self">
         <w:r>
           <w:rPr>
             <w:rStyle w:val="Hyperlink"/>
           </w:rPr>
-          <w:t xml:space="preserve">selfauthoring</w:t>
+          <w:t xml:space="preserve">The Self</w:t>
         </w:r>
       </w:hyperlink>
-    </w:p>
-    <w:p>
-      <w:pPr>
-        <w:pStyle w:val="BodyText"/>
-      </w:pPr>
-      <w:r>
-        <w:t xml:space="preserve">(an online only self-paced writing program)</w:t>
-      </w:r>
-      <w:r>
-        <w:br/>
-      </w:r>
-      <w:r>
-        <w:t xml:space="preserve">* Critical self-reflection</w:t>
-      </w:r>
-      <w:r>
-        <w:t xml:space="preserve"> </w:t>
-      </w:r>
-      <w:r>
-        <w:t xml:space="preserve">* Self-paced, somewhat one-size-fits all.</w:t>
-      </w:r>
-    </w:p>
-    <w:bookmarkEnd w:id="165"/>
-    <w:bookmarkStart w:id="166" w:name="general-observations"/>
-    <w:p>
-      <w:pPr>
-        <w:pStyle w:val="Heading3"/>
-      </w:pPr>
-      <w:r>
-        <w:t xml:space="preserve">General observations</w:t>
-      </w:r>
-    </w:p>
-    <w:p>
-      <w:pPr>
-        <w:pStyle w:val="FirstParagraph"/>
-      </w:pPr>
-      <w:r>
-        <w:t xml:space="preserve">Here I’ll focus on content and value systems. IBC asserts that a value system emerges automatically when a student commits themselves to achieving what they are motivated to achieve.</w:t>
-      </w:r>
-    </w:p>
-    <w:p>
-      <w:pPr>
-        <w:pStyle w:val="BodyText"/>
-      </w:pPr>
-      <w:r>
-        <w:t xml:space="preserve">A</w:t>
-      </w:r>
-      <w:r>
-        <w:t xml:space="preserve"> </w:t>
-      </w:r>
-      <w:r>
-        <w:t xml:space="preserve">“</w:t>
-      </w:r>
-      <w:r>
-        <w:t xml:space="preserve">blank slate</w:t>
-      </w:r>
-      <w:r>
-        <w:t xml:space="preserve">”</w:t>
-      </w:r>
-      <w:r>
-        <w:t xml:space="preserve"> </w:t>
-      </w:r>
-      <w:r>
-        <w:t xml:space="preserve">learning environment is ideal but not realistic. Instead, students begin in a constructed environment that is familiar to their current reality. The instructor facilitates the student’s destruction of the environment–either deconstruction of their reality down to a tabula rasa to be re-built again (bootcamp), or to be revised and optimized toward their own desires (skilled reflection).</w:t>
-      </w:r>
-    </w:p>
-    <w:bookmarkEnd w:id="166"/>
-    <w:bookmarkStart w:id="168" w:name="ideal-curriculum"/>
-    <w:p>
-      <w:pPr>
-        <w:pStyle w:val="Heading3"/>
-      </w:pPr>
-      <w:r>
-        <w:t xml:space="preserve">Ideal Curriculum</w:t>
-      </w:r>
-    </w:p>
-    <w:p>
-      <w:pPr>
-        <w:pStyle w:val="FirstParagraph"/>
-      </w:pPr>
-      <w:r>
-        <w:t xml:space="preserve">What is a tabula rasa that works for all students?</w:t>
-      </w:r>
-    </w:p>
-    <w:p>
-      <w:pPr>
-        <w:pStyle w:val="BodyText"/>
-      </w:pPr>
-      <w:r>
-        <w:t xml:space="preserve">All humans must eat, sleep, shit, and die. Students begin with a curriculum that forces them to experiment on these facts of life with the goal of gaining more out of life.</w:t>
-      </w:r>
-    </w:p>
-    <w:bookmarkStart w:id="167" w:name="motivation"/>
-    <w:p>
-      <w:pPr>
-        <w:pStyle w:val="Heading4"/>
-      </w:pPr>
-      <w:r>
-        <w:t xml:space="preserve">motivation</w:t>
-      </w:r>
-    </w:p>
-    <w:p>
-      <w:pPr>
-        <w:pStyle w:val="FirstParagraph"/>
-      </w:pPr>
-      <w:r>
-        <w:t xml:space="preserve">motivation as curriculum</w:t>
-      </w:r>
-      <w:r>
-        <w:t xml:space="preserve"> </w:t>
-      </w:r>
-      <w:r>
-        <w:t xml:space="preserve">empiricism of self/goals</w:t>
-      </w:r>
-      <w:r>
-        <w:t xml:space="preserve"> </w:t>
-      </w:r>
-      <w:r>
-        <w:t xml:space="preserve">- taking criticism</w:t>
-      </w:r>
-      <w:r>
-        <w:t xml:space="preserve"> </w:t>
-      </w:r>
-      <w:r>
-        <w:t xml:space="preserve">- objectivity</w:t>
-      </w:r>
-      <w:r>
-        <w:t xml:space="preserve"> </w:t>
-      </w:r>
-      <w:r>
-        <w:t xml:space="preserve">- student of self</w:t>
-      </w:r>
-    </w:p>
-    <w:bookmarkEnd w:id="167"/>
-    <w:bookmarkEnd w:id="168"/>
-    <w:bookmarkEnd w:id="169"/>
-    <w:bookmarkEnd w:id="170"/>
+      <w:r>
+        <w:t xml:space="preserve">, and proceeds accordingly.</w:t>
+      </w:r>
+    </w:p>
+    <w:bookmarkEnd w:id="172"/>
+    <w:bookmarkEnd w:id="173"/>
     <w:sectPr/>
   </w:body>
 </w:document>
@@ -13611,91 +14352,6 @@
       </w:pPr>
     </w:lvl>
   </w:abstractNum>
-  <w:abstractNum w:abstractNumId="994334">
-    <w:nsid w:val="A994334"/>
-    <w:multiLevelType w:val="multilevel"/>
-    <w:lvl w:ilvl="0">
-      <w:start w:val="34"/>
-      <w:numFmt w:val="decimal"/>
-      <w:lvlText w:val="(%1)"/>
-      <w:lvlJc w:val="left"/>
-      <w:pPr>
-        <w:ind w:left="720" w:hanging="480"/>
-      </w:pPr>
-    </w:lvl>
-    <w:lvl w:ilvl="1">
-      <w:start w:val="34"/>
-      <w:numFmt w:val="decimal"/>
-      <w:lvlText w:val="(%2)"/>
-      <w:lvlJc w:val="left"/>
-      <w:pPr>
-        <w:ind w:left="1440" w:hanging="480"/>
-      </w:pPr>
-    </w:lvl>
-    <w:lvl w:ilvl="2">
-      <w:start w:val="34"/>
-      <w:numFmt w:val="decimal"/>
-      <w:lvlText w:val="(%3)"/>
-      <w:lvlJc w:val="left"/>
-      <w:pPr>
-        <w:ind w:left="2160" w:hanging="480"/>
-      </w:pPr>
-    </w:lvl>
-    <w:lvl w:ilvl="3">
-      <w:start w:val="34"/>
-      <w:numFmt w:val="decimal"/>
-      <w:lvlText w:val="(%4)"/>
-      <w:lvlJc w:val="left"/>
-      <w:pPr>
-        <w:ind w:left="2880" w:hanging="480"/>
-      </w:pPr>
-    </w:lvl>
-    <w:lvl w:ilvl="4">
-      <w:start w:val="34"/>
-      <w:numFmt w:val="decimal"/>
-      <w:lvlText w:val="(%5)"/>
-      <w:lvlJc w:val="left"/>
-      <w:pPr>
-        <w:ind w:left="3600" w:hanging="480"/>
-      </w:pPr>
-    </w:lvl>
-    <w:lvl w:ilvl="5">
-      <w:start w:val="34"/>
-      <w:numFmt w:val="decimal"/>
-      <w:lvlText w:val="(%6)"/>
-      <w:lvlJc w:val="left"/>
-      <w:pPr>
-        <w:ind w:left="4320" w:hanging="480"/>
-      </w:pPr>
-    </w:lvl>
-    <w:lvl w:ilvl="6">
-      <w:start w:val="34"/>
-      <w:numFmt w:val="decimal"/>
-      <w:lvlText w:val="(%7)"/>
-      <w:lvlJc w:val="left"/>
-      <w:pPr>
-        <w:ind w:left="5040" w:hanging="480"/>
-      </w:pPr>
-    </w:lvl>
-    <w:lvl w:ilvl="7">
-      <w:start w:val="34"/>
-      <w:numFmt w:val="decimal"/>
-      <w:lvlText w:val="(%8)"/>
-      <w:lvlJc w:val="left"/>
-      <w:pPr>
-        <w:ind w:left="5760" w:hanging="480"/>
-      </w:pPr>
-    </w:lvl>
-    <w:lvl w:ilvl="8">
-      <w:start w:val="34"/>
-      <w:numFmt w:val="decimal"/>
-      <w:lvlText w:val="(%9)"/>
-      <w:lvlJc w:val="left"/>
-      <w:pPr>
-        <w:ind w:left="6480" w:hanging="480"/>
-      </w:pPr>
-    </w:lvl>
-  </w:abstractNum>
   <w:num w:numId="1000">
     <w:abstractNumId w:val="990"/>
   </w:num>
@@ -13793,34 +14449,7 @@
     </w:lvlOverride>
   </w:num>
   <w:num w:numId="1005">
-    <w:abstractNumId w:val="99411"/>
-    <w:lvlOverride w:ilvl="0">
-      <w:startOverride w:val="1"/>
-    </w:lvlOverride>
-    <w:lvlOverride w:ilvl="1">
-      <w:startOverride w:val="1"/>
-    </w:lvlOverride>
-    <w:lvlOverride w:ilvl="2">
-      <w:startOverride w:val="1"/>
-    </w:lvlOverride>
-    <w:lvlOverride w:ilvl="3">
-      <w:startOverride w:val="1"/>
-    </w:lvlOverride>
-    <w:lvlOverride w:ilvl="4">
-      <w:startOverride w:val="1"/>
-    </w:lvlOverride>
-    <w:lvlOverride w:ilvl="5">
-      <w:startOverride w:val="1"/>
-    </w:lvlOverride>
-    <w:lvlOverride w:ilvl="6">
-      <w:startOverride w:val="1"/>
-    </w:lvlOverride>
-    <w:lvlOverride w:ilvl="7">
-      <w:startOverride w:val="1"/>
-    </w:lvlOverride>
-    <w:lvlOverride w:ilvl="8">
-      <w:startOverride w:val="1"/>
-    </w:lvlOverride>
+    <w:abstractNumId w:val="991"/>
   </w:num>
   <w:num w:numId="1006">
     <w:abstractNumId w:val="99411"/>
@@ -13913,6 +14542,36 @@
     </w:lvlOverride>
   </w:num>
   <w:num w:numId="1009">
+    <w:abstractNumId w:val="99411"/>
+    <w:lvlOverride w:ilvl="0">
+      <w:startOverride w:val="1"/>
+    </w:lvlOverride>
+    <w:lvlOverride w:ilvl="1">
+      <w:startOverride w:val="1"/>
+    </w:lvlOverride>
+    <w:lvlOverride w:ilvl="2">
+      <w:startOverride w:val="1"/>
+    </w:lvlOverride>
+    <w:lvlOverride w:ilvl="3">
+      <w:startOverride w:val="1"/>
+    </w:lvlOverride>
+    <w:lvlOverride w:ilvl="4">
+      <w:startOverride w:val="1"/>
+    </w:lvlOverride>
+    <w:lvlOverride w:ilvl="5">
+      <w:startOverride w:val="1"/>
+    </w:lvlOverride>
+    <w:lvlOverride w:ilvl="6">
+      <w:startOverride w:val="1"/>
+    </w:lvlOverride>
+    <w:lvlOverride w:ilvl="7">
+      <w:startOverride w:val="1"/>
+    </w:lvlOverride>
+    <w:lvlOverride w:ilvl="8">
+      <w:startOverride w:val="1"/>
+    </w:lvlOverride>
+  </w:num>
+  <w:num w:numId="1010">
     <w:abstractNumId w:val="99418"/>
     <w:lvlOverride w:ilvl="0">
       <w:startOverride w:val="8"/>
@@ -13942,7 +14601,7 @@
       <w:startOverride w:val="8"/>
     </w:lvlOverride>
   </w:num>
-  <w:num w:numId="1010">
+  <w:num w:numId="1011">
     <w:abstractNumId w:val="994165"/>
     <w:lvlOverride w:ilvl="0">
       <w:startOverride w:val="65"/>
@@ -13972,7 +14631,7 @@
       <w:startOverride w:val="65"/>
     </w:lvlOverride>
   </w:num>
-  <w:num w:numId="1011">
+  <w:num w:numId="1012">
     <w:abstractNumId w:val="994171"/>
     <w:lvlOverride w:ilvl="0">
       <w:startOverride w:val="71"/>
@@ -14002,7 +14661,7 @@
       <w:startOverride w:val="71"/>
     </w:lvlOverride>
   </w:num>
-  <w:num w:numId="1012">
+  <w:num w:numId="1013">
     <w:abstractNumId w:val="994173"/>
     <w:lvlOverride w:ilvl="0">
       <w:startOverride w:val="73"/>
@@ -14032,7 +14691,7 @@
       <w:startOverride w:val="73"/>
     </w:lvlOverride>
   </w:num>
-  <w:num w:numId="1013">
+  <w:num w:numId="1014">
     <w:abstractNumId w:val="994174"/>
     <w:lvlOverride w:ilvl="0">
       <w:startOverride w:val="74"/>
@@ -14062,10 +14721,10 @@
       <w:startOverride w:val="74"/>
     </w:lvlOverride>
   </w:num>
-  <w:num w:numId="1014">
+  <w:num w:numId="1015">
     <w:abstractNumId w:val="991"/>
   </w:num>
-  <w:num w:numId="1015">
+  <w:num w:numId="1016">
     <w:abstractNumId w:val="994178"/>
     <w:lvlOverride w:ilvl="0">
       <w:startOverride w:val="78"/>
@@ -14093,36 +14752,6 @@
     </w:lvlOverride>
     <w:lvlOverride w:ilvl="8">
       <w:startOverride w:val="78"/>
-    </w:lvlOverride>
-  </w:num>
-  <w:num w:numId="1016">
-    <w:abstractNumId w:val="99411"/>
-    <w:lvlOverride w:ilvl="0">
-      <w:startOverride w:val="1"/>
-    </w:lvlOverride>
-    <w:lvlOverride w:ilvl="1">
-      <w:startOverride w:val="1"/>
-    </w:lvlOverride>
-    <w:lvlOverride w:ilvl="2">
-      <w:startOverride w:val="1"/>
-    </w:lvlOverride>
-    <w:lvlOverride w:ilvl="3">
-      <w:startOverride w:val="1"/>
-    </w:lvlOverride>
-    <w:lvlOverride w:ilvl="4">
-      <w:startOverride w:val="1"/>
-    </w:lvlOverride>
-    <w:lvlOverride w:ilvl="5">
-      <w:startOverride w:val="1"/>
-    </w:lvlOverride>
-    <w:lvlOverride w:ilvl="6">
-      <w:startOverride w:val="1"/>
-    </w:lvlOverride>
-    <w:lvlOverride w:ilvl="7">
-      <w:startOverride w:val="1"/>
-    </w:lvlOverride>
-    <w:lvlOverride w:ilvl="8">
-      <w:startOverride w:val="1"/>
     </w:lvlOverride>
   </w:num>
   <w:num w:numId="1017">
@@ -14156,6 +14785,36 @@
     </w:lvlOverride>
   </w:num>
   <w:num w:numId="1018">
+    <w:abstractNumId w:val="99411"/>
+    <w:lvlOverride w:ilvl="0">
+      <w:startOverride w:val="1"/>
+    </w:lvlOverride>
+    <w:lvlOverride w:ilvl="1">
+      <w:startOverride w:val="1"/>
+    </w:lvlOverride>
+    <w:lvlOverride w:ilvl="2">
+      <w:startOverride w:val="1"/>
+    </w:lvlOverride>
+    <w:lvlOverride w:ilvl="3">
+      <w:startOverride w:val="1"/>
+    </w:lvlOverride>
+    <w:lvlOverride w:ilvl="4">
+      <w:startOverride w:val="1"/>
+    </w:lvlOverride>
+    <w:lvlOverride w:ilvl="5">
+      <w:startOverride w:val="1"/>
+    </w:lvlOverride>
+    <w:lvlOverride w:ilvl="6">
+      <w:startOverride w:val="1"/>
+    </w:lvlOverride>
+    <w:lvlOverride w:ilvl="7">
+      <w:startOverride w:val="1"/>
+    </w:lvlOverride>
+    <w:lvlOverride w:ilvl="8">
+      <w:startOverride w:val="1"/>
+    </w:lvlOverride>
+  </w:num>
+  <w:num w:numId="1019">
     <w:abstractNumId w:val="994151"/>
     <w:lvlOverride w:ilvl="0">
       <w:startOverride w:val="51"/>
@@ -14185,7 +14844,7 @@
       <w:startOverride w:val="51"/>
     </w:lvlOverride>
   </w:num>
-  <w:num w:numId="1019">
+  <w:num w:numId="1020">
     <w:abstractNumId w:val="99411"/>
     <w:lvlOverride w:ilvl="0">
       <w:startOverride w:val="1"/>
@@ -14215,7 +14874,7 @@
       <w:startOverride w:val="1"/>
     </w:lvlOverride>
   </w:num>
-  <w:num w:numId="1020">
+  <w:num w:numId="1021">
     <w:abstractNumId w:val="99412"/>
     <w:lvlOverride w:ilvl="0">
       <w:startOverride w:val="2"/>
@@ -14245,7 +14904,7 @@
       <w:startOverride w:val="2"/>
     </w:lvlOverride>
   </w:num>
-  <w:num w:numId="1021">
+  <w:num w:numId="1022">
     <w:abstractNumId w:val="99414"/>
     <w:lvlOverride w:ilvl="0">
       <w:startOverride w:val="4"/>
@@ -14275,7 +14934,7 @@
       <w:startOverride w:val="4"/>
     </w:lvlOverride>
   </w:num>
-  <w:num w:numId="1022">
+  <w:num w:numId="1023">
     <w:abstractNumId w:val="99415"/>
     <w:lvlOverride w:ilvl="0">
       <w:startOverride w:val="5"/>
@@ -14305,7 +14964,7 @@
       <w:startOverride w:val="5"/>
     </w:lvlOverride>
   </w:num>
-  <w:num w:numId="1023">
+  <w:num w:numId="1024">
     <w:abstractNumId w:val="994111"/>
     <w:lvlOverride w:ilvl="0">
       <w:startOverride w:val="11"/>
@@ -14333,36 +14992,6 @@
     </w:lvlOverride>
     <w:lvlOverride w:ilvl="8">
       <w:startOverride w:val="11"/>
-    </w:lvlOverride>
-  </w:num>
-  <w:num w:numId="1024">
-    <w:abstractNumId w:val="99411"/>
-    <w:lvlOverride w:ilvl="0">
-      <w:startOverride w:val="1"/>
-    </w:lvlOverride>
-    <w:lvlOverride w:ilvl="1">
-      <w:startOverride w:val="1"/>
-    </w:lvlOverride>
-    <w:lvlOverride w:ilvl="2">
-      <w:startOverride w:val="1"/>
-    </w:lvlOverride>
-    <w:lvlOverride w:ilvl="3">
-      <w:startOverride w:val="1"/>
-    </w:lvlOverride>
-    <w:lvlOverride w:ilvl="4">
-      <w:startOverride w:val="1"/>
-    </w:lvlOverride>
-    <w:lvlOverride w:ilvl="5">
-      <w:startOverride w:val="1"/>
-    </w:lvlOverride>
-    <w:lvlOverride w:ilvl="6">
-      <w:startOverride w:val="1"/>
-    </w:lvlOverride>
-    <w:lvlOverride w:ilvl="7">
-      <w:startOverride w:val="1"/>
-    </w:lvlOverride>
-    <w:lvlOverride w:ilvl="8">
-      <w:startOverride w:val="1"/>
     </w:lvlOverride>
   </w:num>
   <w:num w:numId="1025">
@@ -14519,36 +15148,6 @@
     </w:lvlOverride>
   </w:num>
   <w:num w:numId="1031">
-    <w:abstractNumId w:val="994334"/>
-    <w:lvlOverride w:ilvl="0">
-      <w:startOverride w:val="34"/>
-    </w:lvlOverride>
-    <w:lvlOverride w:ilvl="1">
-      <w:startOverride w:val="34"/>
-    </w:lvlOverride>
-    <w:lvlOverride w:ilvl="2">
-      <w:startOverride w:val="34"/>
-    </w:lvlOverride>
-    <w:lvlOverride w:ilvl="3">
-      <w:startOverride w:val="34"/>
-    </w:lvlOverride>
-    <w:lvlOverride w:ilvl="4">
-      <w:startOverride w:val="34"/>
-    </w:lvlOverride>
-    <w:lvlOverride w:ilvl="5">
-      <w:startOverride w:val="34"/>
-    </w:lvlOverride>
-    <w:lvlOverride w:ilvl="6">
-      <w:startOverride w:val="34"/>
-    </w:lvlOverride>
-    <w:lvlOverride w:ilvl="7">
-      <w:startOverride w:val="34"/>
-    </w:lvlOverride>
-    <w:lvlOverride w:ilvl="8">
-      <w:startOverride w:val="34"/>
-    </w:lvlOverride>
-  </w:num>
-  <w:num w:numId="1032">
     <w:abstractNumId w:val="99411"/>
     <w:lvlOverride w:ilvl="0">
       <w:startOverride w:val="1"/>
@@ -14577,6 +15176,9 @@
     <w:lvlOverride w:ilvl="8">
       <w:startOverride w:val="1"/>
     </w:lvlOverride>
+  </w:num>
+  <w:num w:numId="1032">
+    <w:abstractNumId w:val="991"/>
   </w:num>
   <w:num w:numId="1033">
     <w:abstractNumId w:val="991"/>
@@ -14688,6 +15290,25 @@
       <w:jc w:val="center"/>
     </w:pPr>
   </w:style>
+  <w:style w:customStyle="1" w:styleId="AbstractTitle" w:type="paragraph">
+    <w:name w:val="Abstract Title"/>
+    <w:basedOn w:val="Normal"/>
+    <w:next w:val="Abstract"/>
+    <w:qFormat/>
+    <w:pPr>
+      <w:keepNext/>
+      <w:keepLines/>
+      <w:jc w:val="center"/>
+      <w:spacing w:after="0" w:before="300"/>
+    </w:pPr>
+    <w:rPr>
+      <w:sz w:val="20"/>
+      <w:szCs w:val="20"/>
+      <w:b/>
+      <w:color w:val="345A8A"/>
+      &gt;
+    </w:rPr>
+  </w:style>
   <w:style w:customStyle="1" w:styleId="Abstract" w:type="paragraph">
     <w:name w:val="Abstract"/>
     <w:basedOn w:val="Normal"/>
@@ -14696,7 +15317,7 @@
     <w:pPr>
       <w:keepNext/>
       <w:keepLines/>
-      <w:spacing w:after="300" w:before="300"/>
+      <w:spacing w:after="300" w:before="100"/>
     </w:pPr>
     <w:rPr>
       <w:sz w:val="20"/>
@@ -14919,6 +15540,18 @@
     <w:unhideWhenUsed/>
     <w:qFormat/>
   </w:style>
+  <w:style w:styleId="FootnoteBlockText" w:type="paragraph">
+    <w:name w:val="Footnote Block Text"/>
+    <w:basedOn w:val="Footnote Text"/>
+    <w:next w:val="Footnote Text"/>
+    <w:uiPriority w:val="9"/>
+    <w:unhideWhenUsed/>
+    <w:qFormat/>
+    <w:pPr>
+      <w:spacing w:after="100" w:before="100"/>
+      <w:ind w:firstLine="0" w:left="480" w:right="480"/>
+    </w:pPr>
+  </w:style>
   <w:style w:default="1" w:styleId="DefaultParagraphFont" w:type="character">
     <w:name w:val="Default Paragraph Font"/>
     <w:semiHidden/>
@@ -15108,7 +15741,7 @@
     <w:name w:val="ConstantTok"/>
     <w:basedOn w:val="VerbatimChar"/>
     <w:rPr>
-      <w:color w:val="000000"/>
+      <w:color w:val="8f5902"/>
       <w:shd w:val="clear" w:fill="f8f8f8"/>
     </w:rPr>
   </w:style>
@@ -15124,8 +15757,9 @@
     <w:name w:val="SpecialCharTok"/>
     <w:basedOn w:val="VerbatimChar"/>
     <w:rPr>
-      <w:color w:val="000000"/>
+      <w:color w:val="ce5c00"/>
       <w:shd w:val="clear" w:fill="f8f8f8"/>
+      <w:b/>
     </w:rPr>
   </w:style>
   <w:style w:type="character" w:customStyle="1" w:styleId="StringTok">
@@ -15210,8 +15844,9 @@
     <w:name w:val="FunctionTok"/>
     <w:basedOn w:val="VerbatimChar"/>
     <w:rPr>
-      <w:color w:val="000000"/>
+      <w:color w:val="204a87"/>
       <w:shd w:val="clear" w:fill="f8f8f8"/>
+      <w:b/>
     </w:rPr>
   </w:style>
   <w:style w:type="character" w:customStyle="1" w:styleId="VariableTok">
@@ -15267,7 +15902,7 @@
     <w:name w:val="AttributeTok"/>
     <w:basedOn w:val="VerbatimChar"/>
     <w:rPr>
-      <w:color w:val="c4a000"/>
+      <w:color w:val="204a87"/>
       <w:shd w:val="clear" w:fill="f8f8f8"/>
     </w:rPr>
   </w:style>

</xml_diff>